<commit_message>
Leiam e vejam o que é preciso add
</commit_message>
<xml_diff>
--- a/BDAReportCheckpoint1.docx
+++ b/BDAReportCheckpoint1.docx
@@ -4,7 +4,6 @@
   <w:body>
     <w:p>
       <w:pPr>
-        <w:jc w:val="center"/>
         <w:rPr>
           <w:rFonts w:ascii="Times New Roman" w:hAnsi="Times New Roman" w:cs="Times New Roman"/>
           <w:b/>
@@ -115,7 +114,7 @@
     </w:p>
     <w:p>
       <w:pPr>
-        <w:pStyle w:val="PargrafodaLista"/>
+        <w:pStyle w:val="ListParagraph"/>
         <w:numPr>
           <w:ilvl w:val="0"/>
           <w:numId w:val="2"/>
@@ -177,25 +176,27 @@
           <w:rFonts w:ascii="Times New Roman" w:hAnsi="Times New Roman" w:cs="Times New Roman"/>
           <w:sz w:val="22"/>
           <w:szCs w:val="22"/>
-          <w:lang w:val="en-US"/>
-        </w:rPr>
-      </w:pPr>
+          <w:lang w:val="pt-PT"/>
+        </w:rPr>
+      </w:pPr>
+      <w:proofErr w:type="spellStart"/>
       <w:r>
         <w:rPr>
           <w:rFonts w:ascii="Times New Roman" w:hAnsi="Times New Roman" w:cs="Times New Roman"/>
           <w:sz w:val="22"/>
           <w:szCs w:val="22"/>
           <w:u w:val="single"/>
-          <w:lang w:val="en-US"/>
+          <w:lang w:val="pt-PT"/>
         </w:rPr>
         <w:t>Members</w:t>
       </w:r>
-      <w:r>
-        <w:rPr>
-          <w:rFonts w:ascii="Times New Roman" w:hAnsi="Times New Roman" w:cs="Times New Roman"/>
-          <w:sz w:val="22"/>
-          <w:szCs w:val="22"/>
-          <w:lang w:val="en-US"/>
+      <w:proofErr w:type="spellEnd"/>
+      <w:r>
+        <w:rPr>
+          <w:rFonts w:ascii="Times New Roman" w:hAnsi="Times New Roman" w:cs="Times New Roman"/>
+          <w:sz w:val="22"/>
+          <w:szCs w:val="22"/>
+          <w:lang w:val="pt-PT"/>
         </w:rPr>
         <w:t xml:space="preserve">: </w:t>
       </w:r>
@@ -204,7 +205,7 @@
           <w:rFonts w:ascii="Times New Roman" w:hAnsi="Times New Roman" w:cs="Times New Roman"/>
           <w:sz w:val="22"/>
           <w:szCs w:val="22"/>
-          <w:lang w:val="en-US"/>
+          <w:lang w:val="pt-PT"/>
         </w:rPr>
         <w:t>Afonso Baptista 58213; Miguel Borges 58187; Miguel Dinis 58198; Rafael Correia 58256</w:t>
       </w:r>
@@ -223,7 +224,7 @@
       <w:r>
         <w:rPr>
           <w:rFonts w:ascii="Times New Roman" w:hAnsi="Times New Roman" w:cs="Times New Roman"/>
-          <w:lang w:val="en-US"/>
+          <w:lang w:val="pt-PT"/>
         </w:rPr>
         <w:t xml:space="preserve"> </w:t>
       </w:r>
@@ -239,7 +240,7 @@
     </w:p>
     <w:p>
       <w:pPr>
-        <w:pStyle w:val="PargrafodaLista"/>
+        <w:pStyle w:val="ListParagraph"/>
         <w:numPr>
           <w:ilvl w:val="0"/>
           <w:numId w:val="1"/>
@@ -265,7 +266,7 @@
     </w:p>
     <w:p>
       <w:pPr>
-        <w:pStyle w:val="PargrafodaLista"/>
+        <w:pStyle w:val="ListParagraph"/>
         <w:numPr>
           <w:ilvl w:val="1"/>
           <w:numId w:val="1"/>
@@ -309,7 +310,7 @@
     </w:p>
     <w:p>
       <w:pPr>
-        <w:pStyle w:val="PargrafodaLista"/>
+        <w:pStyle w:val="ListParagraph"/>
         <w:numPr>
           <w:ilvl w:val="1"/>
           <w:numId w:val="1"/>
@@ -335,7 +336,7 @@
     </w:p>
     <w:p>
       <w:pPr>
-        <w:pStyle w:val="PargrafodaLista"/>
+        <w:pStyle w:val="ListParagraph"/>
         <w:numPr>
           <w:ilvl w:val="1"/>
           <w:numId w:val="1"/>
@@ -437,7 +438,7 @@
     </w:p>
     <w:p>
       <w:pPr>
-        <w:pStyle w:val="PargrafodaLista"/>
+        <w:pStyle w:val="ListParagraph"/>
         <w:numPr>
           <w:ilvl w:val="0"/>
           <w:numId w:val="1"/>
@@ -463,7 +464,7 @@
     </w:p>
     <w:p>
       <w:pPr>
-        <w:pStyle w:val="PargrafodaLista"/>
+        <w:pStyle w:val="ListParagraph"/>
         <w:numPr>
           <w:ilvl w:val="1"/>
           <w:numId w:val="1"/>
@@ -525,7 +526,7 @@
     </w:p>
     <w:p>
       <w:pPr>
-        <w:pStyle w:val="PargrafodaLista"/>
+        <w:pStyle w:val="ListParagraph"/>
         <w:numPr>
           <w:ilvl w:val="2"/>
           <w:numId w:val="1"/>
@@ -554,7 +555,7 @@
     </w:p>
     <w:p>
       <w:pPr>
-        <w:pStyle w:val="PargrafodaLista"/>
+        <w:pStyle w:val="ListParagraph"/>
         <w:numPr>
           <w:ilvl w:val="1"/>
           <w:numId w:val="1"/>
@@ -589,7 +590,7 @@
     </w:p>
     <w:p>
       <w:pPr>
-        <w:pStyle w:val="PargrafodaLista"/>
+        <w:pStyle w:val="ListParagraph"/>
         <w:numPr>
           <w:ilvl w:val="2"/>
           <w:numId w:val="1"/>
@@ -618,7 +619,7 @@
     </w:p>
     <w:p>
       <w:pPr>
-        <w:pStyle w:val="PargrafodaLista"/>
+        <w:pStyle w:val="ListParagraph"/>
         <w:numPr>
           <w:ilvl w:val="0"/>
           <w:numId w:val="1"/>
@@ -644,7 +645,7 @@
     </w:p>
     <w:p>
       <w:pPr>
-        <w:pStyle w:val="PargrafodaLista"/>
+        <w:pStyle w:val="ListParagraph"/>
         <w:numPr>
           <w:ilvl w:val="1"/>
           <w:numId w:val="1"/>
@@ -665,16 +666,7 @@
           <w:szCs w:val="22"/>
           <w:lang w:val="en-US"/>
         </w:rPr>
-        <w:t>Second</w:t>
-      </w:r>
-      <w:r>
-        <w:rPr>
-          <w:rFonts w:ascii="Times New Roman" w:hAnsi="Times New Roman" w:cs="Times New Roman"/>
-          <w:sz w:val="22"/>
-          <w:szCs w:val="22"/>
-          <w:lang w:val="en-US"/>
-        </w:rPr>
-        <w:t xml:space="preserve"> simple query in Mongo and SQL</w:t>
+        <w:t>Second simple query in Mongo and SQL</w:t>
       </w:r>
       <w:r>
         <w:rPr>
@@ -688,7 +680,7 @@
     </w:p>
     <w:p>
       <w:pPr>
-        <w:pStyle w:val="PargrafodaLista"/>
+        <w:pStyle w:val="ListParagraph"/>
         <w:numPr>
           <w:ilvl w:val="2"/>
           <w:numId w:val="1"/>
@@ -717,7 +709,7 @@
     </w:p>
     <w:p>
       <w:pPr>
-        <w:pStyle w:val="PargrafodaLista"/>
+        <w:pStyle w:val="ListParagraph"/>
         <w:numPr>
           <w:ilvl w:val="1"/>
           <w:numId w:val="1"/>
@@ -738,16 +730,7 @@
           <w:szCs w:val="22"/>
           <w:lang w:val="en-US"/>
         </w:rPr>
-        <w:t>Second</w:t>
-      </w:r>
-      <w:r>
-        <w:rPr>
-          <w:rFonts w:ascii="Times New Roman" w:hAnsi="Times New Roman" w:cs="Times New Roman"/>
-          <w:sz w:val="22"/>
-          <w:szCs w:val="22"/>
-          <w:lang w:val="en-US"/>
-        </w:rPr>
-        <w:t xml:space="preserve"> complex query in Mongo and SQL</w:t>
+        <w:t>Second complex query in Mongo and SQL</w:t>
       </w:r>
       <w:r>
         <w:rPr>
@@ -761,7 +744,7 @@
     </w:p>
     <w:p>
       <w:pPr>
-        <w:pStyle w:val="PargrafodaLista"/>
+        <w:pStyle w:val="ListParagraph"/>
         <w:numPr>
           <w:ilvl w:val="2"/>
           <w:numId w:val="1"/>
@@ -845,7 +828,7 @@
     </w:p>
     <w:p>
       <w:pPr>
-        <w:pStyle w:val="PargrafodaLista"/>
+        <w:pStyle w:val="ListParagraph"/>
         <w:numPr>
           <w:ilvl w:val="0"/>
           <w:numId w:val="1"/>
@@ -871,7 +854,7 @@
     </w:p>
     <w:p>
       <w:pPr>
-        <w:pStyle w:val="PargrafodaLista"/>
+        <w:pStyle w:val="ListParagraph"/>
         <w:numPr>
           <w:ilvl w:val="1"/>
           <w:numId w:val="1"/>
@@ -906,7 +889,7 @@
     </w:p>
     <w:p>
       <w:pPr>
-        <w:pStyle w:val="PargrafodaLista"/>
+        <w:pStyle w:val="ListParagraph"/>
         <w:numPr>
           <w:ilvl w:val="1"/>
           <w:numId w:val="1"/>
@@ -952,50 +935,23 @@
     </w:p>
     <w:p>
       <w:pPr>
-        <w:pStyle w:val="PargrafodaLista"/>
-        <w:jc w:val="both"/>
-        <w:rPr>
-          <w:rFonts w:ascii="Times New Roman" w:hAnsi="Times New Roman" w:cs="Times New Roman"/>
-          <w:sz w:val="22"/>
-          <w:szCs w:val="22"/>
-          <w:lang w:val="en-US"/>
-        </w:rPr>
-      </w:pPr>
-      <w:r>
-        <w:rPr>
-          <w:rFonts w:ascii="Times New Roman" w:hAnsi="Times New Roman" w:cs="Times New Roman"/>
-          <w:sz w:val="22"/>
-          <w:szCs w:val="22"/>
-          <w:lang w:val="en-US"/>
-        </w:rPr>
-        <w:t>E</w:t>
-      </w:r>
-      <w:r>
-        <w:rPr>
-          <w:rFonts w:ascii="Times New Roman" w:hAnsi="Times New Roman" w:cs="Times New Roman"/>
-          <w:sz w:val="22"/>
-          <w:szCs w:val="22"/>
-          <w:lang w:val="en-US"/>
-        </w:rPr>
-        <w:t>ach</w:t>
-      </w:r>
-      <w:r>
-        <w:rPr>
-          <w:rFonts w:ascii="Times New Roman" w:hAnsi="Times New Roman" w:cs="Times New Roman"/>
-          <w:sz w:val="22"/>
-          <w:szCs w:val="22"/>
-          <w:lang w:val="en-US"/>
-        </w:rPr>
-        <w:t xml:space="preserve"> member of the group </w:t>
-      </w:r>
-      <w:r>
-        <w:rPr>
-          <w:rFonts w:ascii="Times New Roman" w:hAnsi="Times New Roman" w:cs="Times New Roman"/>
-          <w:sz w:val="22"/>
-          <w:szCs w:val="22"/>
-          <w:lang w:val="en-US"/>
-        </w:rPr>
-        <w:t>wrote his contribu</w:t>
+        <w:pStyle w:val="ListParagraph"/>
+        <w:jc w:val="both"/>
+        <w:rPr>
+          <w:rFonts w:ascii="Times New Roman" w:hAnsi="Times New Roman" w:cs="Times New Roman"/>
+          <w:sz w:val="22"/>
+          <w:szCs w:val="22"/>
+          <w:lang w:val="en-US"/>
+        </w:rPr>
+      </w:pPr>
+      <w:r>
+        <w:rPr>
+          <w:rFonts w:ascii="Times New Roman" w:hAnsi="Times New Roman" w:cs="Times New Roman"/>
+          <w:sz w:val="22"/>
+          <w:szCs w:val="22"/>
+          <w:lang w:val="en-US"/>
+        </w:rPr>
+        <w:t>Each member of the group wrote his contribu</w:t>
       </w:r>
       <w:r>
         <w:rPr>
@@ -1013,32 +969,45 @@
           <w:szCs w:val="22"/>
           <w:lang w:val="en-US"/>
         </w:rPr>
-        <w:t xml:space="preserve"> report.</w:t>
-      </w:r>
-      <w:r>
-        <w:rPr>
-          <w:rFonts w:ascii="Times New Roman" w:hAnsi="Times New Roman" w:cs="Times New Roman"/>
-          <w:sz w:val="22"/>
-          <w:szCs w:val="22"/>
-          <w:lang w:val="en-US"/>
-        </w:rPr>
-        <w:t xml:space="preserve"> </w:t>
-      </w:r>
-    </w:p>
-    <w:p>
-      <w:pPr>
-        <w:jc w:val="both"/>
-        <w:rPr>
-          <w:rFonts w:ascii="Times New Roman" w:hAnsi="Times New Roman" w:cs="Times New Roman"/>
-          <w:sz w:val="22"/>
-          <w:szCs w:val="22"/>
-          <w:lang w:val="en-US"/>
-        </w:rPr>
-      </w:pPr>
-    </w:p>
-    <w:p>
-      <w:pPr>
-        <w:pStyle w:val="PargrafodaLista"/>
+        <w:t xml:space="preserve"> report. </w:t>
+      </w:r>
+    </w:p>
+    <w:p>
+      <w:pPr>
+        <w:jc w:val="both"/>
+        <w:rPr>
+          <w:rFonts w:ascii="Times New Roman" w:hAnsi="Times New Roman" w:cs="Times New Roman"/>
+          <w:sz w:val="22"/>
+          <w:szCs w:val="22"/>
+          <w:lang w:val="en-US"/>
+        </w:rPr>
+      </w:pPr>
+    </w:p>
+    <w:p>
+      <w:pPr>
+        <w:jc w:val="both"/>
+        <w:rPr>
+          <w:rFonts w:ascii="Times New Roman" w:hAnsi="Times New Roman" w:cs="Times New Roman"/>
+          <w:sz w:val="22"/>
+          <w:szCs w:val="22"/>
+          <w:lang w:val="en-US"/>
+        </w:rPr>
+      </w:pPr>
+    </w:p>
+    <w:p>
+      <w:pPr>
+        <w:jc w:val="both"/>
+        <w:rPr>
+          <w:rFonts w:ascii="Times New Roman" w:hAnsi="Times New Roman" w:cs="Times New Roman"/>
+          <w:sz w:val="22"/>
+          <w:szCs w:val="22"/>
+          <w:lang w:val="en-US"/>
+        </w:rPr>
+      </w:pPr>
+    </w:p>
+    <w:p>
+      <w:pPr>
+        <w:pStyle w:val="ListParagraph"/>
         <w:numPr>
           <w:ilvl w:val="0"/>
           <w:numId w:val="2"/>
@@ -1058,12 +1027,13 @@
           <w:bCs/>
           <w:lang w:val="en-US"/>
         </w:rPr>
+        <w:lastRenderedPageBreak/>
         <w:t>Project Description</w:t>
       </w:r>
     </w:p>
     <w:p>
       <w:pPr>
-        <w:pStyle w:val="PargrafodaLista"/>
+        <w:pStyle w:val="ListParagraph"/>
         <w:jc w:val="both"/>
         <w:rPr>
           <w:rFonts w:ascii="Times New Roman" w:hAnsi="Times New Roman" w:cs="Times New Roman"/>
@@ -1087,7 +1057,6 @@
           <w:rFonts w:ascii="Times New Roman" w:hAnsi="Times New Roman" w:cs="Times New Roman"/>
           <w:lang w:val="en-US"/>
         </w:rPr>
-        <w:lastRenderedPageBreak/>
         <w:t>2.1. Phase 1: Data Modelling and Querying</w:t>
       </w:r>
     </w:p>
@@ -1163,31 +1132,7 @@
     </w:p>
     <w:p>
       <w:pPr>
-        <w:ind w:left="720"/>
-        <w:jc w:val="both"/>
-        <w:rPr>
-          <w:rFonts w:ascii="Times New Roman" w:hAnsi="Times New Roman" w:cs="Times New Roman"/>
-          <w:sz w:val="22"/>
-          <w:szCs w:val="22"/>
-          <w:lang w:val="en-US"/>
-        </w:rPr>
-      </w:pPr>
-    </w:p>
-    <w:p>
-      <w:pPr>
-        <w:ind w:left="720"/>
-        <w:jc w:val="both"/>
-        <w:rPr>
-          <w:rFonts w:ascii="Times New Roman" w:hAnsi="Times New Roman" w:cs="Times New Roman"/>
-          <w:sz w:val="22"/>
-          <w:szCs w:val="22"/>
-          <w:lang w:val="en-US"/>
-        </w:rPr>
-      </w:pPr>
-    </w:p>
-    <w:p>
-      <w:pPr>
-        <w:pStyle w:val="PargrafodaLista"/>
+        <w:pStyle w:val="ListParagraph"/>
         <w:numPr>
           <w:ilvl w:val="0"/>
           <w:numId w:val="3"/>
@@ -1236,12 +1181,30 @@
           <w:szCs w:val="22"/>
           <w:lang w:val="en-US"/>
         </w:rPr>
-        <w:t>as the list of match results. Includes the following columns:</w:t>
-      </w:r>
-    </w:p>
-    <w:p>
-      <w:pPr>
-        <w:pStyle w:val="PargrafodaLista"/>
+        <w:t xml:space="preserve">as </w:t>
+      </w:r>
+      <w:r>
+        <w:rPr>
+          <w:rFonts w:ascii="Times New Roman" w:hAnsi="Times New Roman" w:cs="Times New Roman"/>
+          <w:sz w:val="22"/>
+          <w:szCs w:val="22"/>
+          <w:lang w:val="en-US"/>
+        </w:rPr>
+        <w:t>a</w:t>
+      </w:r>
+      <w:r>
+        <w:rPr>
+          <w:rFonts w:ascii="Times New Roman" w:hAnsi="Times New Roman" w:cs="Times New Roman"/>
+          <w:sz w:val="22"/>
+          <w:szCs w:val="22"/>
+          <w:lang w:val="en-US"/>
+        </w:rPr>
+        <w:t xml:space="preserve"> list of match results. Includes the following columns:</w:t>
+      </w:r>
+    </w:p>
+    <w:p>
+      <w:pPr>
+        <w:pStyle w:val="ListParagraph"/>
         <w:numPr>
           <w:ilvl w:val="0"/>
           <w:numId w:val="5"/>
@@ -1286,7 +1249,7 @@
     </w:p>
     <w:p>
       <w:pPr>
-        <w:pStyle w:val="PargrafodaLista"/>
+        <w:pStyle w:val="ListParagraph"/>
         <w:numPr>
           <w:ilvl w:val="0"/>
           <w:numId w:val="5"/>
@@ -1333,7 +1296,7 @@
     </w:p>
     <w:p>
       <w:pPr>
-        <w:pStyle w:val="PargrafodaLista"/>
+        <w:pStyle w:val="ListParagraph"/>
         <w:numPr>
           <w:ilvl w:val="0"/>
           <w:numId w:val="5"/>
@@ -1380,7 +1343,7 @@
     </w:p>
     <w:p>
       <w:pPr>
-        <w:pStyle w:val="PargrafodaLista"/>
+        <w:pStyle w:val="ListParagraph"/>
         <w:numPr>
           <w:ilvl w:val="0"/>
           <w:numId w:val="5"/>
@@ -1427,7 +1390,7 @@
     </w:p>
     <w:p>
       <w:pPr>
-        <w:pStyle w:val="PargrafodaLista"/>
+        <w:pStyle w:val="ListParagraph"/>
         <w:numPr>
           <w:ilvl w:val="0"/>
           <w:numId w:val="5"/>
@@ -1474,7 +1437,7 @@
     </w:p>
     <w:p>
       <w:pPr>
-        <w:pStyle w:val="PargrafodaLista"/>
+        <w:pStyle w:val="ListParagraph"/>
         <w:numPr>
           <w:ilvl w:val="0"/>
           <w:numId w:val="5"/>
@@ -1519,7 +1482,7 @@
     </w:p>
     <w:p>
       <w:pPr>
-        <w:pStyle w:val="PargrafodaLista"/>
+        <w:pStyle w:val="ListParagraph"/>
         <w:numPr>
           <w:ilvl w:val="0"/>
           <w:numId w:val="5"/>
@@ -1564,7 +1527,7 @@
     </w:p>
     <w:p>
       <w:pPr>
-        <w:pStyle w:val="PargrafodaLista"/>
+        <w:pStyle w:val="ListParagraph"/>
         <w:numPr>
           <w:ilvl w:val="0"/>
           <w:numId w:val="5"/>
@@ -1609,7 +1572,7 @@
     </w:p>
     <w:p>
       <w:pPr>
-        <w:pStyle w:val="PargrafodaLista"/>
+        <w:pStyle w:val="ListParagraph"/>
         <w:numPr>
           <w:ilvl w:val="0"/>
           <w:numId w:val="5"/>
@@ -1654,7 +1617,7 @@
     </w:p>
     <w:p>
       <w:pPr>
-        <w:pStyle w:val="PargrafodaLista"/>
+        <w:pStyle w:val="ListParagraph"/>
         <w:ind w:left="2160"/>
         <w:jc w:val="both"/>
         <w:rPr>
@@ -1667,7 +1630,7 @@
     </w:p>
     <w:p>
       <w:pPr>
-        <w:pStyle w:val="PargrafodaLista"/>
+        <w:pStyle w:val="ListParagraph"/>
         <w:numPr>
           <w:ilvl w:val="0"/>
           <w:numId w:val="3"/>
@@ -1721,7 +1684,7 @@
     </w:p>
     <w:p>
       <w:pPr>
-        <w:pStyle w:val="PargrafodaLista"/>
+        <w:pStyle w:val="ListParagraph"/>
         <w:numPr>
           <w:ilvl w:val="0"/>
           <w:numId w:val="5"/>
@@ -1757,7 +1720,7 @@
     </w:p>
     <w:p>
       <w:pPr>
-        <w:pStyle w:val="PargrafodaLista"/>
+        <w:pStyle w:val="ListParagraph"/>
         <w:numPr>
           <w:ilvl w:val="0"/>
           <w:numId w:val="5"/>
@@ -1795,7 +1758,7 @@
     </w:p>
     <w:p>
       <w:pPr>
-        <w:pStyle w:val="PargrafodaLista"/>
+        <w:pStyle w:val="ListParagraph"/>
         <w:numPr>
           <w:ilvl w:val="0"/>
           <w:numId w:val="5"/>
@@ -1833,7 +1796,7 @@
     </w:p>
     <w:p>
       <w:pPr>
-        <w:pStyle w:val="PargrafodaLista"/>
+        <w:pStyle w:val="ListParagraph"/>
         <w:numPr>
           <w:ilvl w:val="0"/>
           <w:numId w:val="5"/>
@@ -1871,7 +1834,7 @@
     </w:p>
     <w:p>
       <w:pPr>
-        <w:pStyle w:val="PargrafodaLista"/>
+        <w:pStyle w:val="ListParagraph"/>
         <w:numPr>
           <w:ilvl w:val="0"/>
           <w:numId w:val="5"/>
@@ -1909,7 +1872,7 @@
     </w:p>
     <w:p>
       <w:pPr>
-        <w:pStyle w:val="PargrafodaLista"/>
+        <w:pStyle w:val="ListParagraph"/>
         <w:numPr>
           <w:ilvl w:val="0"/>
           <w:numId w:val="5"/>
@@ -1947,7 +1910,7 @@
     </w:p>
     <w:p>
       <w:pPr>
-        <w:pStyle w:val="PargrafodaLista"/>
+        <w:pStyle w:val="ListParagraph"/>
         <w:numPr>
           <w:ilvl w:val="0"/>
           <w:numId w:val="5"/>
@@ -1987,7 +1950,7 @@
     </w:p>
     <w:p>
       <w:pPr>
-        <w:pStyle w:val="PargrafodaLista"/>
+        <w:pStyle w:val="ListParagraph"/>
         <w:numPr>
           <w:ilvl w:val="0"/>
           <w:numId w:val="5"/>
@@ -2025,7 +1988,7 @@
     </w:p>
     <w:p>
       <w:pPr>
-        <w:pStyle w:val="PargrafodaLista"/>
+        <w:pStyle w:val="ListParagraph"/>
         <w:ind w:left="2160"/>
         <w:jc w:val="both"/>
         <w:rPr>
@@ -2040,7 +2003,7 @@
     </w:p>
     <w:p>
       <w:pPr>
-        <w:pStyle w:val="PargrafodaLista"/>
+        <w:pStyle w:val="ListParagraph"/>
         <w:numPr>
           <w:ilvl w:val="0"/>
           <w:numId w:val="3"/>
@@ -2094,7 +2057,7 @@
     </w:p>
     <w:p>
       <w:pPr>
-        <w:pStyle w:val="PargrafodaLista"/>
+        <w:pStyle w:val="ListParagraph"/>
         <w:numPr>
           <w:ilvl w:val="0"/>
           <w:numId w:val="5"/>
@@ -2130,7 +2093,7 @@
     </w:p>
     <w:p>
       <w:pPr>
-        <w:pStyle w:val="PargrafodaLista"/>
+        <w:pStyle w:val="ListParagraph"/>
         <w:numPr>
           <w:ilvl w:val="0"/>
           <w:numId w:val="5"/>
@@ -2168,7 +2131,7 @@
     </w:p>
     <w:p>
       <w:pPr>
-        <w:pStyle w:val="PargrafodaLista"/>
+        <w:pStyle w:val="ListParagraph"/>
         <w:numPr>
           <w:ilvl w:val="0"/>
           <w:numId w:val="5"/>
@@ -2206,7 +2169,7 @@
     </w:p>
     <w:p>
       <w:pPr>
-        <w:pStyle w:val="PargrafodaLista"/>
+        <w:pStyle w:val="ListParagraph"/>
         <w:numPr>
           <w:ilvl w:val="0"/>
           <w:numId w:val="5"/>
@@ -2244,7 +2207,7 @@
     </w:p>
     <w:p>
       <w:pPr>
-        <w:pStyle w:val="PargrafodaLista"/>
+        <w:pStyle w:val="ListParagraph"/>
         <w:numPr>
           <w:ilvl w:val="0"/>
           <w:numId w:val="5"/>
@@ -2306,6 +2269,20 @@
           <w:rFonts w:ascii="Times New Roman" w:hAnsi="Times New Roman" w:cs="Times New Roman"/>
           <w:sz w:val="22"/>
           <w:szCs w:val="22"/>
+          <w:lang w:val="en-US"/>
+        </w:rPr>
+      </w:pPr>
+    </w:p>
+    <w:p>
+      <w:pPr>
+        <w:tabs>
+          <w:tab w:val="left" w:pos="1524"/>
+        </w:tabs>
+        <w:jc w:val="both"/>
+        <w:rPr>
+          <w:rFonts w:ascii="Times New Roman" w:hAnsi="Times New Roman" w:cs="Times New Roman"/>
+          <w:sz w:val="22"/>
+          <w:szCs w:val="22"/>
           <w:u w:val="single"/>
           <w:lang w:val="en-US"/>
         </w:rPr>
@@ -2317,6 +2294,7 @@
           <w:szCs w:val="22"/>
           <w:lang w:val="en-US"/>
         </w:rPr>
+        <w:lastRenderedPageBreak/>
         <w:t xml:space="preserve">             </w:t>
       </w:r>
       <w:r>
@@ -2332,7 +2310,7 @@
     </w:p>
     <w:p>
       <w:pPr>
-        <w:pStyle w:val="PargrafodaLista"/>
+        <w:pStyle w:val="ListParagraph"/>
         <w:numPr>
           <w:ilvl w:val="0"/>
           <w:numId w:val="3"/>
@@ -2355,7 +2333,6 @@
           <w:szCs w:val="22"/>
           <w:lang w:val="en-US"/>
         </w:rPr>
-        <w:lastRenderedPageBreak/>
         <w:t xml:space="preserve">In </w:t>
       </w:r>
       <w:proofErr w:type="spellStart"/>
@@ -2403,7 +2380,7 @@
     </w:p>
     <w:p>
       <w:pPr>
-        <w:pStyle w:val="PargrafodaLista"/>
+        <w:pStyle w:val="ListParagraph"/>
         <w:numPr>
           <w:ilvl w:val="0"/>
           <w:numId w:val="3"/>
@@ -2473,7 +2450,7 @@
     </w:p>
     <w:p>
       <w:pPr>
-        <w:pStyle w:val="PargrafodaLista"/>
+        <w:pStyle w:val="ListParagraph"/>
         <w:numPr>
           <w:ilvl w:val="0"/>
           <w:numId w:val="3"/>
@@ -2568,7 +2545,7 @@
     </w:p>
     <w:p>
       <w:pPr>
-        <w:pStyle w:val="PargrafodaLista"/>
+        <w:pStyle w:val="ListParagraph"/>
         <w:numPr>
           <w:ilvl w:val="0"/>
           <w:numId w:val="3"/>
@@ -2638,7 +2615,7 @@
     </w:p>
     <w:p>
       <w:pPr>
-        <w:pStyle w:val="PargrafodaLista"/>
+        <w:pStyle w:val="ListParagraph"/>
         <w:numPr>
           <w:ilvl w:val="0"/>
           <w:numId w:val="3"/>
@@ -2752,7 +2729,7 @@
     </w:p>
     <w:p>
       <w:pPr>
-        <w:pStyle w:val="PargrafodaLista"/>
+        <w:pStyle w:val="ListParagraph"/>
         <w:tabs>
           <w:tab w:val="left" w:pos="1524"/>
         </w:tabs>
@@ -2768,7 +2745,7 @@
     </w:p>
     <w:p>
       <w:pPr>
-        <w:pStyle w:val="PargrafodaLista"/>
+        <w:pStyle w:val="ListParagraph"/>
         <w:numPr>
           <w:ilvl w:val="0"/>
           <w:numId w:val="3"/>
@@ -2816,18 +2793,18 @@
     </w:p>
     <w:p>
       <w:pPr>
-        <w:pStyle w:val="PargrafodaLista"/>
-        <w:rPr>
-          <w:rFonts w:ascii="Times New Roman" w:hAnsi="Times New Roman" w:cs="Times New Roman"/>
-          <w:sz w:val="22"/>
-          <w:szCs w:val="22"/>
-          <w:lang w:val="en-US"/>
-        </w:rPr>
-      </w:pPr>
-    </w:p>
-    <w:p>
-      <w:pPr>
-        <w:pStyle w:val="PargrafodaLista"/>
+        <w:pStyle w:val="ListParagraph"/>
+        <w:rPr>
+          <w:rFonts w:ascii="Times New Roman" w:hAnsi="Times New Roman" w:cs="Times New Roman"/>
+          <w:sz w:val="22"/>
+          <w:szCs w:val="22"/>
+          <w:lang w:val="en-US"/>
+        </w:rPr>
+      </w:pPr>
+    </w:p>
+    <w:p>
+      <w:pPr>
+        <w:pStyle w:val="ListParagraph"/>
         <w:tabs>
           <w:tab w:val="left" w:pos="1524"/>
         </w:tabs>
@@ -2843,18 +2820,18 @@
     </w:p>
     <w:p>
       <w:pPr>
-        <w:pStyle w:val="PargrafodaLista"/>
-        <w:rPr>
-          <w:rFonts w:ascii="Times New Roman" w:hAnsi="Times New Roman" w:cs="Times New Roman"/>
-          <w:sz w:val="22"/>
-          <w:szCs w:val="22"/>
-          <w:lang w:val="en-US"/>
-        </w:rPr>
-      </w:pPr>
-    </w:p>
-    <w:p>
-      <w:pPr>
-        <w:pStyle w:val="PargrafodaLista"/>
+        <w:pStyle w:val="ListParagraph"/>
+        <w:rPr>
+          <w:rFonts w:ascii="Times New Roman" w:hAnsi="Times New Roman" w:cs="Times New Roman"/>
+          <w:sz w:val="22"/>
+          <w:szCs w:val="22"/>
+          <w:lang w:val="en-US"/>
+        </w:rPr>
+      </w:pPr>
+    </w:p>
+    <w:p>
+      <w:pPr>
+        <w:pStyle w:val="ListParagraph"/>
         <w:tabs>
           <w:tab w:val="left" w:pos="1524"/>
         </w:tabs>
@@ -2874,7 +2851,7 @@
     </w:p>
     <w:p>
       <w:pPr>
-        <w:pStyle w:val="PargrafodaLista"/>
+        <w:pStyle w:val="ListParagraph"/>
         <w:tabs>
           <w:tab w:val="left" w:pos="1524"/>
         </w:tabs>
@@ -2887,7 +2864,7 @@
     </w:p>
     <w:p>
       <w:pPr>
-        <w:pStyle w:val="PargrafodaLista"/>
+        <w:pStyle w:val="ListParagraph"/>
         <w:tabs>
           <w:tab w:val="left" w:pos="1524"/>
         </w:tabs>
@@ -2911,7 +2888,7 @@
     </w:p>
     <w:p>
       <w:pPr>
-        <w:pStyle w:val="PargrafodaLista"/>
+        <w:pStyle w:val="ListParagraph"/>
         <w:tabs>
           <w:tab w:val="left" w:pos="1524"/>
         </w:tabs>
@@ -2926,7 +2903,7 @@
     </w:p>
     <w:p>
       <w:pPr>
-        <w:pStyle w:val="PargrafodaLista"/>
+        <w:pStyle w:val="ListParagraph"/>
         <w:numPr>
           <w:ilvl w:val="0"/>
           <w:numId w:val="3"/>
@@ -2954,7 +2931,7 @@
     </w:p>
     <w:p>
       <w:pPr>
-        <w:pStyle w:val="PargrafodaLista"/>
+        <w:pStyle w:val="ListParagraph"/>
         <w:numPr>
           <w:ilvl w:val="0"/>
           <w:numId w:val="3"/>
@@ -2982,7 +2959,7 @@
     </w:p>
     <w:p>
       <w:pPr>
-        <w:pStyle w:val="PargrafodaLista"/>
+        <w:pStyle w:val="ListParagraph"/>
         <w:numPr>
           <w:ilvl w:val="0"/>
           <w:numId w:val="3"/>
@@ -3024,7 +3001,7 @@
     </w:p>
     <w:p>
       <w:pPr>
-        <w:pStyle w:val="PargrafodaLista"/>
+        <w:pStyle w:val="ListParagraph"/>
         <w:tabs>
           <w:tab w:val="left" w:pos="1524"/>
         </w:tabs>
@@ -3051,7 +3028,7 @@
     </w:p>
     <w:p>
       <w:pPr>
-        <w:pStyle w:val="PargrafodaLista"/>
+        <w:pStyle w:val="ListParagraph"/>
         <w:tabs>
           <w:tab w:val="left" w:pos="1524"/>
         </w:tabs>
@@ -3064,7 +3041,7 @@
     </w:p>
     <w:p>
       <w:pPr>
-        <w:pStyle w:val="PargrafodaLista"/>
+        <w:pStyle w:val="ListParagraph"/>
         <w:tabs>
           <w:tab w:val="left" w:pos="1524"/>
         </w:tabs>
@@ -3161,7 +3138,7 @@
     </w:p>
     <w:p>
       <w:pPr>
-        <w:pStyle w:val="PargrafodaLista"/>
+        <w:pStyle w:val="ListParagraph"/>
         <w:numPr>
           <w:ilvl w:val="0"/>
           <w:numId w:val="2"/>
@@ -3198,7 +3175,7 @@
     </w:p>
     <w:p>
       <w:pPr>
-        <w:pStyle w:val="PargrafodaLista"/>
+        <w:pStyle w:val="ListParagraph"/>
         <w:numPr>
           <w:ilvl w:val="0"/>
           <w:numId w:val="2"/>
@@ -3228,26 +3205,47 @@
           <w:rFonts w:ascii="Times New Roman" w:hAnsi="Times New Roman" w:cs="Times New Roman"/>
           <w:sz w:val="22"/>
           <w:szCs w:val="22"/>
-          <w:lang w:val="en-US"/>
-        </w:rPr>
-      </w:pPr>
-      <w:r>
-        <w:rPr>
-          <w:rFonts w:ascii="Times New Roman" w:hAnsi="Times New Roman" w:cs="Times New Roman"/>
-          <w:sz w:val="22"/>
-          <w:szCs w:val="22"/>
-          <w:lang w:val="en-US"/>
-        </w:rPr>
-        <w:t xml:space="preserve">Original dataset’s link: </w:t>
+          <w:lang w:val="pt-PT"/>
+        </w:rPr>
+      </w:pPr>
+      <w:r>
+        <w:rPr>
+          <w:rFonts w:ascii="Times New Roman" w:hAnsi="Times New Roman" w:cs="Times New Roman"/>
+          <w:sz w:val="22"/>
+          <w:szCs w:val="22"/>
+          <w:lang w:val="pt-PT"/>
+        </w:rPr>
+        <w:lastRenderedPageBreak/>
+        <w:t xml:space="preserve">Original </w:t>
+      </w:r>
+      <w:proofErr w:type="spellStart"/>
+      <w:r>
+        <w:rPr>
+          <w:rFonts w:ascii="Times New Roman" w:hAnsi="Times New Roman" w:cs="Times New Roman"/>
+          <w:sz w:val="22"/>
+          <w:szCs w:val="22"/>
+          <w:lang w:val="pt-PT"/>
+        </w:rPr>
+        <w:t>dataset’s</w:t>
+      </w:r>
+      <w:proofErr w:type="spellEnd"/>
+      <w:r>
+        <w:rPr>
+          <w:rFonts w:ascii="Times New Roman" w:hAnsi="Times New Roman" w:cs="Times New Roman"/>
+          <w:sz w:val="22"/>
+          <w:szCs w:val="22"/>
+          <w:lang w:val="pt-PT"/>
+        </w:rPr>
+        <w:t xml:space="preserve"> link: </w:t>
       </w:r>
       <w:hyperlink r:id="rId7" w:history="1">
         <w:r>
           <w:rPr>
-            <w:rStyle w:val="Hiperligao"/>
+            <w:rStyle w:val="Hyperlink"/>
             <w:rFonts w:ascii="Times New Roman" w:hAnsi="Times New Roman" w:cs="Times New Roman"/>
             <w:sz w:val="22"/>
             <w:szCs w:val="22"/>
-            <w:lang w:val="en-US"/>
+            <w:lang w:val="pt-PT"/>
           </w:rPr>
           <w:t>https://www.kaggle.com/datasets/martj42/international-football-results-from-1872-to-2017</w:t>
         </w:r>
@@ -3260,27 +3258,27 @@
           <w:rFonts w:ascii="Times New Roman" w:hAnsi="Times New Roman" w:cs="Times New Roman"/>
           <w:sz w:val="22"/>
           <w:szCs w:val="22"/>
-          <w:lang w:val="en-US"/>
-        </w:rPr>
-      </w:pPr>
-    </w:p>
-    <w:p>
-      <w:pPr>
-        <w:rPr>
-          <w:rFonts w:ascii="Times New Roman" w:hAnsi="Times New Roman" w:cs="Times New Roman"/>
-          <w:sz w:val="22"/>
-          <w:szCs w:val="22"/>
-          <w:lang w:val="en-US"/>
-        </w:rPr>
-      </w:pPr>
-    </w:p>
-    <w:p>
-      <w:pPr>
-        <w:rPr>
-          <w:rFonts w:ascii="Times New Roman" w:hAnsi="Times New Roman" w:cs="Times New Roman"/>
-          <w:sz w:val="22"/>
-          <w:szCs w:val="22"/>
-          <w:lang w:val="en-US"/>
+          <w:lang w:val="pt-PT"/>
+        </w:rPr>
+      </w:pPr>
+    </w:p>
+    <w:p>
+      <w:pPr>
+        <w:rPr>
+          <w:rFonts w:ascii="Times New Roman" w:hAnsi="Times New Roman" w:cs="Times New Roman"/>
+          <w:sz w:val="22"/>
+          <w:szCs w:val="22"/>
+          <w:lang w:val="pt-PT"/>
+        </w:rPr>
+      </w:pPr>
+    </w:p>
+    <w:p>
+      <w:pPr>
+        <w:rPr>
+          <w:rFonts w:ascii="Times New Roman" w:hAnsi="Times New Roman" w:cs="Times New Roman"/>
+          <w:sz w:val="22"/>
+          <w:szCs w:val="22"/>
+          <w:lang w:val="pt-PT"/>
         </w:rPr>
       </w:pPr>
     </w:p>
@@ -3291,7 +3289,7 @@
           <w:rFonts w:ascii="Times New Roman" w:hAnsi="Times New Roman" w:cs="Times New Roman"/>
           <w:sz w:val="32"/>
           <w:szCs w:val="32"/>
-          <w:lang w:val="en-US"/>
+          <w:lang w:val="pt-PT"/>
         </w:rPr>
       </w:pPr>
     </w:p>
@@ -3360,7 +3358,7 @@
 <w:hdr xmlns:wpc="http://schemas.microsoft.com/office/word/2010/wordprocessingCanvas" xmlns:cx="http://schemas.microsoft.com/office/drawing/2014/chartex" xmlns:cx1="http://schemas.microsoft.com/office/drawing/2015/9/8/chartex" xmlns:cx2="http://schemas.microsoft.com/office/drawing/2015/10/21/chartex" xmlns:cx3="http://schemas.microsoft.com/office/drawing/2016/5/9/chartex" xmlns:cx4="http://schemas.microsoft.com/office/drawing/2016/5/10/chartex" xmlns:cx5="http://schemas.microsoft.com/office/drawing/2016/5/11/chartex" xmlns:cx6="http://schemas.microsoft.com/office/drawing/2016/5/12/chartex" xmlns:cx7="http://schemas.microsoft.com/office/drawing/2016/5/13/chartex" xmlns:cx8="http://schemas.microsoft.com/office/drawing/2016/5/14/chartex" xmlns:mc="http://schemas.openxmlformats.org/markup-compatibility/2006" xmlns:aink="http://schemas.microsoft.com/office/drawing/2016/ink" xmlns:am3d="http://schemas.microsoft.com/office/drawing/2017/model3d" xmlns:o="urn:schemas-microsoft-com:office:office" xmlns:oel="http://schemas.microsoft.com/office/2019/extlst" xmlns:r="http://schemas.openxmlformats.org/officeDocument/2006/relationships" xmlns:m="http://schemas.openxmlformats.org/officeDocument/2006/math" xmlns:v="urn:schemas-microsoft-com:vml" xmlns:wp14="http://schemas.microsoft.com/office/word/2010/wordprocessingDrawing" xmlns:wp="http://schemas.openxmlformats.org/drawingml/2006/wordprocessingDrawing" xmlns:w10="urn:schemas-microsoft-com:office:word" xmlns:w="http://schemas.openxmlformats.org/wordprocessingml/2006/main" xmlns:w14="http://schemas.microsoft.com/office/word/2010/wordml" xmlns:w15="http://schemas.microsoft.com/office/word/2012/wordml" xmlns:w16cex="http://schemas.microsoft.com/office/word/2018/wordml/cex" xmlns:w16cid="http://schemas.microsoft.com/office/word/2016/wordml/cid" xmlns:w16="http://schemas.microsoft.com/office/word/2018/wordml" xmlns:w16du="http://schemas.microsoft.com/office/word/2023/wordml/word16du" xmlns:w16sdtdh="http://schemas.microsoft.com/office/word/2020/wordml/sdtdatahash" xmlns:w16se="http://schemas.microsoft.com/office/word/2015/wordml/symex" xmlns:wpg="http://schemas.microsoft.com/office/word/2010/wordprocessingGroup" xmlns:wpi="http://schemas.microsoft.com/office/word/2010/wordprocessingInk" xmlns:wne="http://schemas.microsoft.com/office/word/2006/wordml" xmlns:wps="http://schemas.microsoft.com/office/word/2010/wordprocessingShape" mc:Ignorable="w14 w15 w16se w16cid w16 w16cex w16sdtdh w16du wp14">
   <w:p>
     <w:pPr>
-      <w:pStyle w:val="Cabealho"/>
+      <w:pStyle w:val="Header"/>
     </w:pPr>
     <w:r>
       <w:rPr>
@@ -3499,7 +3497,7 @@
                                   <pic:cNvPicPr/>
                                 </pic:nvPicPr>
                                 <pic:blipFill>
-                                  <a:blip r:embed="rId2">
+                                  <a:blip r:embed="rId1">
                                     <a:extLst>
                                       <a:ext uri="{28A0092B-C50C-407E-A947-70E740481C1C}">
                                         <a14:useLocalDpi xmlns:a14="http://schemas.microsoft.com/office/drawing/2010/main" val="0"/>
@@ -5146,11 +5144,11 @@
     <w:name w:val="Normal"/>
     <w:qFormat/>
   </w:style>
-  <w:style w:type="paragraph" w:styleId="Ttulo1">
+  <w:style w:type="paragraph" w:styleId="Heading1">
     <w:name w:val="heading 1"/>
     <w:basedOn w:val="Normal"/>
     <w:next w:val="Normal"/>
-    <w:link w:val="Ttulo1Carter"/>
+    <w:link w:val="Heading1Char"/>
     <w:uiPriority w:val="9"/>
     <w:qFormat/>
     <w:rsid w:val="00187DCB"/>
@@ -5167,11 +5165,11 @@
       <w:szCs w:val="40"/>
     </w:rPr>
   </w:style>
-  <w:style w:type="paragraph" w:styleId="Ttulo2">
+  <w:style w:type="paragraph" w:styleId="Heading2">
     <w:name w:val="heading 2"/>
     <w:basedOn w:val="Normal"/>
     <w:next w:val="Normal"/>
-    <w:link w:val="Ttulo2Carter"/>
+    <w:link w:val="Heading2Char"/>
     <w:uiPriority w:val="9"/>
     <w:semiHidden/>
     <w:unhideWhenUsed/>
@@ -5190,11 +5188,11 @@
       <w:szCs w:val="32"/>
     </w:rPr>
   </w:style>
-  <w:style w:type="paragraph" w:styleId="Ttulo3">
+  <w:style w:type="paragraph" w:styleId="Heading3">
     <w:name w:val="heading 3"/>
     <w:basedOn w:val="Normal"/>
     <w:next w:val="Normal"/>
-    <w:link w:val="Ttulo3Carter"/>
+    <w:link w:val="Heading3Char"/>
     <w:uiPriority w:val="9"/>
     <w:semiHidden/>
     <w:unhideWhenUsed/>
@@ -5213,11 +5211,11 @@
       <w:szCs w:val="28"/>
     </w:rPr>
   </w:style>
-  <w:style w:type="paragraph" w:styleId="Ttulo4">
+  <w:style w:type="paragraph" w:styleId="Heading4">
     <w:name w:val="heading 4"/>
     <w:basedOn w:val="Normal"/>
     <w:next w:val="Normal"/>
-    <w:link w:val="Ttulo4Carter"/>
+    <w:link w:val="Heading4Char"/>
     <w:uiPriority w:val="9"/>
     <w:semiHidden/>
     <w:unhideWhenUsed/>
@@ -5236,11 +5234,11 @@
       <w:color w:val="0F4761" w:themeColor="accent1" w:themeShade="BF"/>
     </w:rPr>
   </w:style>
-  <w:style w:type="paragraph" w:styleId="Ttulo5">
+  <w:style w:type="paragraph" w:styleId="Heading5">
     <w:name w:val="heading 5"/>
     <w:basedOn w:val="Normal"/>
     <w:next w:val="Normal"/>
-    <w:link w:val="Ttulo5Carter"/>
+    <w:link w:val="Heading5Char"/>
     <w:uiPriority w:val="9"/>
     <w:semiHidden/>
     <w:unhideWhenUsed/>
@@ -5257,11 +5255,11 @@
       <w:color w:val="0F4761" w:themeColor="accent1" w:themeShade="BF"/>
     </w:rPr>
   </w:style>
-  <w:style w:type="paragraph" w:styleId="Ttulo6">
+  <w:style w:type="paragraph" w:styleId="Heading6">
     <w:name w:val="heading 6"/>
     <w:basedOn w:val="Normal"/>
     <w:next w:val="Normal"/>
-    <w:link w:val="Ttulo6Carter"/>
+    <w:link w:val="Heading6Char"/>
     <w:uiPriority w:val="9"/>
     <w:semiHidden/>
     <w:unhideWhenUsed/>
@@ -5280,11 +5278,11 @@
       <w:color w:val="595959" w:themeColor="text1" w:themeTint="A6"/>
     </w:rPr>
   </w:style>
-  <w:style w:type="paragraph" w:styleId="Ttulo7">
+  <w:style w:type="paragraph" w:styleId="Heading7">
     <w:name w:val="heading 7"/>
     <w:basedOn w:val="Normal"/>
     <w:next w:val="Normal"/>
-    <w:link w:val="Ttulo7Carter"/>
+    <w:link w:val="Heading7Char"/>
     <w:uiPriority w:val="9"/>
     <w:semiHidden/>
     <w:unhideWhenUsed/>
@@ -5301,11 +5299,11 @@
       <w:color w:val="595959" w:themeColor="text1" w:themeTint="A6"/>
     </w:rPr>
   </w:style>
-  <w:style w:type="paragraph" w:styleId="Ttulo8">
+  <w:style w:type="paragraph" w:styleId="Heading8">
     <w:name w:val="heading 8"/>
     <w:basedOn w:val="Normal"/>
     <w:next w:val="Normal"/>
-    <w:link w:val="Ttulo8Carter"/>
+    <w:link w:val="Heading8Char"/>
     <w:uiPriority w:val="9"/>
     <w:semiHidden/>
     <w:unhideWhenUsed/>
@@ -5324,11 +5322,11 @@
       <w:color w:val="272727" w:themeColor="text1" w:themeTint="D8"/>
     </w:rPr>
   </w:style>
-  <w:style w:type="paragraph" w:styleId="Ttulo9">
+  <w:style w:type="paragraph" w:styleId="Heading9">
     <w:name w:val="heading 9"/>
     <w:basedOn w:val="Normal"/>
     <w:next w:val="Normal"/>
-    <w:link w:val="Ttulo9Carter"/>
+    <w:link w:val="Heading9Char"/>
     <w:uiPriority w:val="9"/>
     <w:semiHidden/>
     <w:unhideWhenUsed/>
@@ -5345,13 +5343,13 @@
       <w:color w:val="272727" w:themeColor="text1" w:themeTint="D8"/>
     </w:rPr>
   </w:style>
-  <w:style w:type="character" w:default="1" w:styleId="Tipodeletrapredefinidodopargrafo">
+  <w:style w:type="character" w:default="1" w:styleId="DefaultParagraphFont">
     <w:name w:val="Default Paragraph Font"/>
     <w:uiPriority w:val="1"/>
     <w:semiHidden/>
     <w:unhideWhenUsed/>
   </w:style>
-  <w:style w:type="table" w:default="1" w:styleId="Tabelanormal">
+  <w:style w:type="table" w:default="1" w:styleId="TableNormal">
     <w:name w:val="Normal Table"/>
     <w:uiPriority w:val="99"/>
     <w:semiHidden/>
@@ -5366,16 +5364,16 @@
       </w:tblCellMar>
     </w:tblPr>
   </w:style>
-  <w:style w:type="numbering" w:default="1" w:styleId="Semlista">
+  <w:style w:type="numbering" w:default="1" w:styleId="NoList">
     <w:name w:val="No List"/>
     <w:uiPriority w:val="99"/>
     <w:semiHidden/>
     <w:unhideWhenUsed/>
   </w:style>
-  <w:style w:type="character" w:customStyle="1" w:styleId="Ttulo1Carter">
-    <w:name w:val="Título 1 Caráter"/>
-    <w:basedOn w:val="Tipodeletrapredefinidodopargrafo"/>
-    <w:link w:val="Ttulo1"/>
+  <w:style w:type="character" w:customStyle="1" w:styleId="Heading1Char">
+    <w:name w:val="Heading 1 Char"/>
+    <w:basedOn w:val="DefaultParagraphFont"/>
+    <w:link w:val="Heading1"/>
     <w:uiPriority w:val="9"/>
     <w:rsid w:val="00187DCB"/>
     <w:rPr>
@@ -5385,10 +5383,10 @@
       <w:szCs w:val="40"/>
     </w:rPr>
   </w:style>
-  <w:style w:type="character" w:customStyle="1" w:styleId="Ttulo2Carter">
-    <w:name w:val="Título 2 Caráter"/>
-    <w:basedOn w:val="Tipodeletrapredefinidodopargrafo"/>
-    <w:link w:val="Ttulo2"/>
+  <w:style w:type="character" w:customStyle="1" w:styleId="Heading2Char">
+    <w:name w:val="Heading 2 Char"/>
+    <w:basedOn w:val="DefaultParagraphFont"/>
+    <w:link w:val="Heading2"/>
     <w:uiPriority w:val="9"/>
     <w:semiHidden/>
     <w:rsid w:val="00187DCB"/>
@@ -5399,10 +5397,10 @@
       <w:szCs w:val="32"/>
     </w:rPr>
   </w:style>
-  <w:style w:type="character" w:customStyle="1" w:styleId="Ttulo3Carter">
-    <w:name w:val="Título 3 Caráter"/>
-    <w:basedOn w:val="Tipodeletrapredefinidodopargrafo"/>
-    <w:link w:val="Ttulo3"/>
+  <w:style w:type="character" w:customStyle="1" w:styleId="Heading3Char">
+    <w:name w:val="Heading 3 Char"/>
+    <w:basedOn w:val="DefaultParagraphFont"/>
+    <w:link w:val="Heading3"/>
     <w:uiPriority w:val="9"/>
     <w:semiHidden/>
     <w:rsid w:val="00187DCB"/>
@@ -5413,10 +5411,10 @@
       <w:szCs w:val="28"/>
     </w:rPr>
   </w:style>
-  <w:style w:type="character" w:customStyle="1" w:styleId="Ttulo4Carter">
-    <w:name w:val="Título 4 Caráter"/>
-    <w:basedOn w:val="Tipodeletrapredefinidodopargrafo"/>
-    <w:link w:val="Ttulo4"/>
+  <w:style w:type="character" w:customStyle="1" w:styleId="Heading4Char">
+    <w:name w:val="Heading 4 Char"/>
+    <w:basedOn w:val="DefaultParagraphFont"/>
+    <w:link w:val="Heading4"/>
     <w:uiPriority w:val="9"/>
     <w:semiHidden/>
     <w:rsid w:val="00187DCB"/>
@@ -5427,10 +5425,10 @@
       <w:color w:val="0F4761" w:themeColor="accent1" w:themeShade="BF"/>
     </w:rPr>
   </w:style>
-  <w:style w:type="character" w:customStyle="1" w:styleId="Ttulo5Carter">
-    <w:name w:val="Título 5 Caráter"/>
-    <w:basedOn w:val="Tipodeletrapredefinidodopargrafo"/>
-    <w:link w:val="Ttulo5"/>
+  <w:style w:type="character" w:customStyle="1" w:styleId="Heading5Char">
+    <w:name w:val="Heading 5 Char"/>
+    <w:basedOn w:val="DefaultParagraphFont"/>
+    <w:link w:val="Heading5"/>
     <w:uiPriority w:val="9"/>
     <w:semiHidden/>
     <w:rsid w:val="00187DCB"/>
@@ -5439,10 +5437,10 @@
       <w:color w:val="0F4761" w:themeColor="accent1" w:themeShade="BF"/>
     </w:rPr>
   </w:style>
-  <w:style w:type="character" w:customStyle="1" w:styleId="Ttulo6Carter">
-    <w:name w:val="Título 6 Caráter"/>
-    <w:basedOn w:val="Tipodeletrapredefinidodopargrafo"/>
-    <w:link w:val="Ttulo6"/>
+  <w:style w:type="character" w:customStyle="1" w:styleId="Heading6Char">
+    <w:name w:val="Heading 6 Char"/>
+    <w:basedOn w:val="DefaultParagraphFont"/>
+    <w:link w:val="Heading6"/>
     <w:uiPriority w:val="9"/>
     <w:semiHidden/>
     <w:rsid w:val="00187DCB"/>
@@ -5453,10 +5451,10 @@
       <w:color w:val="595959" w:themeColor="text1" w:themeTint="A6"/>
     </w:rPr>
   </w:style>
-  <w:style w:type="character" w:customStyle="1" w:styleId="Ttulo7Carter">
-    <w:name w:val="Título 7 Caráter"/>
-    <w:basedOn w:val="Tipodeletrapredefinidodopargrafo"/>
-    <w:link w:val="Ttulo7"/>
+  <w:style w:type="character" w:customStyle="1" w:styleId="Heading7Char">
+    <w:name w:val="Heading 7 Char"/>
+    <w:basedOn w:val="DefaultParagraphFont"/>
+    <w:link w:val="Heading7"/>
     <w:uiPriority w:val="9"/>
     <w:semiHidden/>
     <w:rsid w:val="00187DCB"/>
@@ -5465,10 +5463,10 @@
       <w:color w:val="595959" w:themeColor="text1" w:themeTint="A6"/>
     </w:rPr>
   </w:style>
-  <w:style w:type="character" w:customStyle="1" w:styleId="Ttulo8Carter">
-    <w:name w:val="Título 8 Caráter"/>
-    <w:basedOn w:val="Tipodeletrapredefinidodopargrafo"/>
-    <w:link w:val="Ttulo8"/>
+  <w:style w:type="character" w:customStyle="1" w:styleId="Heading8Char">
+    <w:name w:val="Heading 8 Char"/>
+    <w:basedOn w:val="DefaultParagraphFont"/>
+    <w:link w:val="Heading8"/>
     <w:uiPriority w:val="9"/>
     <w:semiHidden/>
     <w:rsid w:val="00187DCB"/>
@@ -5479,10 +5477,10 @@
       <w:color w:val="272727" w:themeColor="text1" w:themeTint="D8"/>
     </w:rPr>
   </w:style>
-  <w:style w:type="character" w:customStyle="1" w:styleId="Ttulo9Carter">
-    <w:name w:val="Título 9 Caráter"/>
-    <w:basedOn w:val="Tipodeletrapredefinidodopargrafo"/>
-    <w:link w:val="Ttulo9"/>
+  <w:style w:type="character" w:customStyle="1" w:styleId="Heading9Char">
+    <w:name w:val="Heading 9 Char"/>
+    <w:basedOn w:val="DefaultParagraphFont"/>
+    <w:link w:val="Heading9"/>
     <w:uiPriority w:val="9"/>
     <w:semiHidden/>
     <w:rsid w:val="00187DCB"/>
@@ -5491,11 +5489,11 @@
       <w:color w:val="272727" w:themeColor="text1" w:themeTint="D8"/>
     </w:rPr>
   </w:style>
-  <w:style w:type="paragraph" w:styleId="Ttulo">
+  <w:style w:type="paragraph" w:styleId="Title">
     <w:name w:val="Title"/>
     <w:basedOn w:val="Normal"/>
     <w:next w:val="Normal"/>
-    <w:link w:val="TtuloCarter"/>
+    <w:link w:val="TitleChar"/>
     <w:uiPriority w:val="10"/>
     <w:qFormat/>
     <w:rsid w:val="00187DCB"/>
@@ -5511,10 +5509,10 @@
       <w:szCs w:val="56"/>
     </w:rPr>
   </w:style>
-  <w:style w:type="character" w:customStyle="1" w:styleId="TtuloCarter">
-    <w:name w:val="Título Caráter"/>
-    <w:basedOn w:val="Tipodeletrapredefinidodopargrafo"/>
-    <w:link w:val="Ttulo"/>
+  <w:style w:type="character" w:customStyle="1" w:styleId="TitleChar">
+    <w:name w:val="Title Char"/>
+    <w:basedOn w:val="DefaultParagraphFont"/>
+    <w:link w:val="Title"/>
     <w:uiPriority w:val="10"/>
     <w:rsid w:val="00187DCB"/>
     <w:rPr>
@@ -5525,11 +5523,11 @@
       <w:szCs w:val="56"/>
     </w:rPr>
   </w:style>
-  <w:style w:type="paragraph" w:styleId="Subttulo">
+  <w:style w:type="paragraph" w:styleId="Subtitle">
     <w:name w:val="Subtitle"/>
     <w:basedOn w:val="Normal"/>
     <w:next w:val="Normal"/>
-    <w:link w:val="SubttuloCarter"/>
+    <w:link w:val="SubtitleChar"/>
     <w:uiPriority w:val="11"/>
     <w:qFormat/>
     <w:rsid w:val="00187DCB"/>
@@ -5546,10 +5544,10 @@
       <w:szCs w:val="28"/>
     </w:rPr>
   </w:style>
-  <w:style w:type="character" w:customStyle="1" w:styleId="SubttuloCarter">
-    <w:name w:val="Subtítulo Caráter"/>
-    <w:basedOn w:val="Tipodeletrapredefinidodopargrafo"/>
-    <w:link w:val="Subttulo"/>
+  <w:style w:type="character" w:customStyle="1" w:styleId="SubtitleChar">
+    <w:name w:val="Subtitle Char"/>
+    <w:basedOn w:val="DefaultParagraphFont"/>
+    <w:link w:val="Subtitle"/>
     <w:uiPriority w:val="11"/>
     <w:rsid w:val="00187DCB"/>
     <w:rPr>
@@ -5560,11 +5558,11 @@
       <w:szCs w:val="28"/>
     </w:rPr>
   </w:style>
-  <w:style w:type="paragraph" w:styleId="Citao">
+  <w:style w:type="paragraph" w:styleId="Quote">
     <w:name w:val="Quote"/>
     <w:basedOn w:val="Normal"/>
     <w:next w:val="Normal"/>
-    <w:link w:val="CitaoCarter"/>
+    <w:link w:val="QuoteChar"/>
     <w:uiPriority w:val="29"/>
     <w:qFormat/>
     <w:rsid w:val="00187DCB"/>
@@ -5578,10 +5576,10 @@
       <w:color w:val="404040" w:themeColor="text1" w:themeTint="BF"/>
     </w:rPr>
   </w:style>
-  <w:style w:type="character" w:customStyle="1" w:styleId="CitaoCarter">
-    <w:name w:val="Citação Caráter"/>
-    <w:basedOn w:val="Tipodeletrapredefinidodopargrafo"/>
-    <w:link w:val="Citao"/>
+  <w:style w:type="character" w:customStyle="1" w:styleId="QuoteChar">
+    <w:name w:val="Quote Char"/>
+    <w:basedOn w:val="DefaultParagraphFont"/>
+    <w:link w:val="Quote"/>
     <w:uiPriority w:val="29"/>
     <w:rsid w:val="00187DCB"/>
     <w:rPr>
@@ -5590,7 +5588,7 @@
       <w:color w:val="404040" w:themeColor="text1" w:themeTint="BF"/>
     </w:rPr>
   </w:style>
-  <w:style w:type="paragraph" w:styleId="PargrafodaLista">
+  <w:style w:type="paragraph" w:styleId="ListParagraph">
     <w:name w:val="List Paragraph"/>
     <w:basedOn w:val="Normal"/>
     <w:uiPriority w:val="34"/>
@@ -5601,9 +5599,9 @@
       <w:contextualSpacing/>
     </w:pPr>
   </w:style>
-  <w:style w:type="character" w:styleId="nfaseIntensa">
+  <w:style w:type="character" w:styleId="IntenseEmphasis">
     <w:name w:val="Intense Emphasis"/>
-    <w:basedOn w:val="Tipodeletrapredefinidodopargrafo"/>
+    <w:basedOn w:val="DefaultParagraphFont"/>
     <w:uiPriority w:val="21"/>
     <w:qFormat/>
     <w:rsid w:val="00187DCB"/>
@@ -5613,11 +5611,11 @@
       <w:color w:val="0F4761" w:themeColor="accent1" w:themeShade="BF"/>
     </w:rPr>
   </w:style>
-  <w:style w:type="paragraph" w:styleId="CitaoIntensa">
+  <w:style w:type="paragraph" w:styleId="IntenseQuote">
     <w:name w:val="Intense Quote"/>
     <w:basedOn w:val="Normal"/>
     <w:next w:val="Normal"/>
-    <w:link w:val="CitaoIntensaCarter"/>
+    <w:link w:val="IntenseQuoteChar"/>
     <w:uiPriority w:val="30"/>
     <w:qFormat/>
     <w:rsid w:val="00187DCB"/>
@@ -5636,10 +5634,10 @@
       <w:color w:val="0F4761" w:themeColor="accent1" w:themeShade="BF"/>
     </w:rPr>
   </w:style>
-  <w:style w:type="character" w:customStyle="1" w:styleId="CitaoIntensaCarter">
-    <w:name w:val="Citação Intensa Caráter"/>
-    <w:basedOn w:val="Tipodeletrapredefinidodopargrafo"/>
-    <w:link w:val="CitaoIntensa"/>
+  <w:style w:type="character" w:customStyle="1" w:styleId="IntenseQuoteChar">
+    <w:name w:val="Intense Quote Char"/>
+    <w:basedOn w:val="DefaultParagraphFont"/>
+    <w:link w:val="IntenseQuote"/>
     <w:uiPriority w:val="30"/>
     <w:rsid w:val="00187DCB"/>
     <w:rPr>
@@ -5648,9 +5646,9 @@
       <w:color w:val="0F4761" w:themeColor="accent1" w:themeShade="BF"/>
     </w:rPr>
   </w:style>
-  <w:style w:type="character" w:styleId="RefernciaIntensa">
+  <w:style w:type="character" w:styleId="IntenseReference">
     <w:name w:val="Intense Reference"/>
-    <w:basedOn w:val="Tipodeletrapredefinidodopargrafo"/>
+    <w:basedOn w:val="DefaultParagraphFont"/>
     <w:uiPriority w:val="32"/>
     <w:qFormat/>
     <w:rsid w:val="00187DCB"/>
@@ -5662,10 +5660,10 @@
       <w:spacing w:val="5"/>
     </w:rPr>
   </w:style>
-  <w:style w:type="paragraph" w:styleId="Cabealho">
+  <w:style w:type="paragraph" w:styleId="Header">
     <w:name w:val="header"/>
     <w:basedOn w:val="Normal"/>
-    <w:link w:val="CabealhoCarter"/>
+    <w:link w:val="HeaderChar"/>
     <w:uiPriority w:val="99"/>
     <w:unhideWhenUsed/>
     <w:rsid w:val="00AD4243"/>
@@ -5677,17 +5675,17 @@
       <w:spacing w:after="0" w:line="240" w:lineRule="auto"/>
     </w:pPr>
   </w:style>
-  <w:style w:type="character" w:customStyle="1" w:styleId="CabealhoCarter">
-    <w:name w:val="Cabeçalho Caráter"/>
-    <w:basedOn w:val="Tipodeletrapredefinidodopargrafo"/>
-    <w:link w:val="Cabealho"/>
+  <w:style w:type="character" w:customStyle="1" w:styleId="HeaderChar">
+    <w:name w:val="Header Char"/>
+    <w:basedOn w:val="DefaultParagraphFont"/>
+    <w:link w:val="Header"/>
     <w:uiPriority w:val="99"/>
     <w:rsid w:val="00AD4243"/>
   </w:style>
-  <w:style w:type="paragraph" w:styleId="Rodap">
+  <w:style w:type="paragraph" w:styleId="Footer">
     <w:name w:val="footer"/>
     <w:basedOn w:val="Normal"/>
-    <w:link w:val="RodapCarter"/>
+    <w:link w:val="FooterChar"/>
     <w:uiPriority w:val="99"/>
     <w:unhideWhenUsed/>
     <w:rsid w:val="00AD4243"/>
@@ -5699,16 +5697,16 @@
       <w:spacing w:after="0" w:line="240" w:lineRule="auto"/>
     </w:pPr>
   </w:style>
-  <w:style w:type="character" w:customStyle="1" w:styleId="RodapCarter">
-    <w:name w:val="Rodapé Caráter"/>
-    <w:basedOn w:val="Tipodeletrapredefinidodopargrafo"/>
-    <w:link w:val="Rodap"/>
+  <w:style w:type="character" w:customStyle="1" w:styleId="FooterChar">
+    <w:name w:val="Footer Char"/>
+    <w:basedOn w:val="DefaultParagraphFont"/>
+    <w:link w:val="Footer"/>
     <w:uiPriority w:val="99"/>
     <w:rsid w:val="00AD4243"/>
   </w:style>
-  <w:style w:type="character" w:styleId="CdigoHTML">
+  <w:style w:type="character" w:styleId="HTMLCode">
     <w:name w:val="HTML Code"/>
-    <w:basedOn w:val="Tipodeletrapredefinidodopargrafo"/>
+    <w:basedOn w:val="DefaultParagraphFont"/>
     <w:uiPriority w:val="99"/>
     <w:semiHidden/>
     <w:unhideWhenUsed/>
@@ -5719,9 +5717,9 @@
       <w:szCs w:val="20"/>
     </w:rPr>
   </w:style>
-  <w:style w:type="character" w:styleId="Hiperligao">
+  <w:style w:type="character" w:styleId="Hyperlink">
     <w:name w:val="Hyperlink"/>
-    <w:basedOn w:val="Tipodeletrapredefinidodopargrafo"/>
+    <w:basedOn w:val="DefaultParagraphFont"/>
     <w:uiPriority w:val="99"/>
     <w:unhideWhenUsed/>
     <w:rsid w:val="009E2C33"/>
@@ -5730,9 +5728,9 @@
       <w:u w:val="single"/>
     </w:rPr>
   </w:style>
-  <w:style w:type="character" w:styleId="MenoNoResolvida">
+  <w:style w:type="character" w:styleId="UnresolvedMention">
     <w:name w:val="Unresolved Mention"/>
-    <w:basedOn w:val="Tipodeletrapredefinidodopargrafo"/>
+    <w:basedOn w:val="DefaultParagraphFont"/>
     <w:uiPriority w:val="99"/>
     <w:semiHidden/>
     <w:unhideWhenUsed/>

</xml_diff>

<commit_message>
Feito a minha parte do relatorio
</commit_message>
<xml_diff>
--- a/BDAReportCheckpoint1.docx
+++ b/BDAReportCheckpoint1.docx
@@ -179,7 +179,6 @@
           <w:lang w:val="pt-PT"/>
         </w:rPr>
       </w:pPr>
-      <w:proofErr w:type="spellStart"/>
       <w:r>
         <w:rPr>
           <w:rFonts w:ascii="Times New Roman" w:hAnsi="Times New Roman" w:cs="Times New Roman"/>
@@ -190,7 +189,6 @@
         </w:rPr>
         <w:t>Members</w:t>
       </w:r>
-      <w:proofErr w:type="spellEnd"/>
       <w:r>
         <w:rPr>
           <w:rFonts w:ascii="Times New Roman" w:hAnsi="Times New Roman" w:cs="Times New Roman"/>
@@ -307,6 +305,15 @@
         </w:rPr>
         <w:t>reate and connect the database, create tables and insert data</w:t>
       </w:r>
+      <w:r>
+        <w:rPr>
+          <w:rFonts w:ascii="Times New Roman" w:hAnsi="Times New Roman" w:cs="Times New Roman"/>
+          <w:sz w:val="22"/>
+          <w:szCs w:val="22"/>
+          <w:lang w:val="en-US"/>
+        </w:rPr>
+        <w:t xml:space="preserve"> while keeping the relational schema in mind</w:t>
+      </w:r>
     </w:p>
     <w:p>
       <w:pPr>
@@ -338,6 +345,32 @@
       <w:pPr>
         <w:pStyle w:val="ListParagraph"/>
         <w:numPr>
+          <w:ilvl w:val="0"/>
+          <w:numId w:val="1"/>
+        </w:numPr>
+        <w:ind w:left="1080"/>
+        <w:jc w:val="both"/>
+        <w:rPr>
+          <w:rFonts w:ascii="Times New Roman" w:hAnsi="Times New Roman" w:cs="Times New Roman"/>
+          <w:sz w:val="22"/>
+          <w:szCs w:val="22"/>
+          <w:lang w:val="en-US"/>
+        </w:rPr>
+      </w:pPr>
+      <w:r>
+        <w:rPr>
+          <w:rFonts w:ascii="Times New Roman" w:hAnsi="Times New Roman" w:cs="Times New Roman"/>
+          <w:sz w:val="22"/>
+          <w:szCs w:val="22"/>
+          <w:lang w:val="en-US"/>
+        </w:rPr>
+        <w:t>Miguel Borges:</w:t>
+      </w:r>
+    </w:p>
+    <w:p>
+      <w:pPr>
+        <w:pStyle w:val="ListParagraph"/>
+        <w:numPr>
           <w:ilvl w:val="1"/>
           <w:numId w:val="1"/>
         </w:numPr>
@@ -357,83 +390,136 @@
           <w:szCs w:val="22"/>
           <w:lang w:val="en-US"/>
         </w:rPr>
-        <w:t xml:space="preserve">References from </w:t>
-      </w:r>
-      <w:r>
-        <w:rPr>
-          <w:rFonts w:ascii="Times New Roman" w:hAnsi="Times New Roman" w:cs="Times New Roman"/>
-          <w:i/>
-          <w:iCs/>
-          <w:sz w:val="22"/>
-          <w:szCs w:val="22"/>
-          <w:lang w:val="en-US"/>
-        </w:rPr>
-        <w:t>shootouts</w:t>
-      </w:r>
-      <w:r>
-        <w:rPr>
-          <w:rFonts w:ascii="Times New Roman" w:hAnsi="Times New Roman" w:cs="Times New Roman"/>
-          <w:sz w:val="22"/>
-          <w:szCs w:val="22"/>
-          <w:lang w:val="en-US"/>
-        </w:rPr>
-        <w:t xml:space="preserve"> to </w:t>
-      </w:r>
-      <w:r>
-        <w:rPr>
-          <w:rFonts w:ascii="Times New Roman" w:hAnsi="Times New Roman" w:cs="Times New Roman"/>
-          <w:i/>
-          <w:iCs/>
-          <w:sz w:val="22"/>
-          <w:szCs w:val="22"/>
-          <w:lang w:val="en-US"/>
-        </w:rPr>
-        <w:t>results</w:t>
-      </w:r>
-      <w:r>
-        <w:rPr>
-          <w:rFonts w:ascii="Times New Roman" w:hAnsi="Times New Roman" w:cs="Times New Roman"/>
-          <w:sz w:val="22"/>
-          <w:szCs w:val="22"/>
-          <w:lang w:val="en-US"/>
-        </w:rPr>
-        <w:t xml:space="preserve">, </w:t>
-      </w:r>
-      <w:r>
-        <w:rPr>
-          <w:rFonts w:ascii="Times New Roman" w:hAnsi="Times New Roman" w:cs="Times New Roman"/>
-          <w:sz w:val="22"/>
-          <w:szCs w:val="22"/>
-          <w:lang w:val="en-US"/>
-        </w:rPr>
-        <w:t>…</w:t>
-      </w:r>
-      <w:r>
-        <w:rPr>
-          <w:rFonts w:ascii="Times New Roman" w:hAnsi="Times New Roman" w:cs="Times New Roman"/>
-          <w:sz w:val="22"/>
-          <w:szCs w:val="22"/>
-          <w:lang w:val="en-US"/>
-        </w:rPr>
-        <w:t xml:space="preserve"> </w:t>
-      </w:r>
-      <w:r>
-        <w:rPr>
-          <w:rFonts w:ascii="Times New Roman" w:hAnsi="Times New Roman" w:cs="Times New Roman"/>
-          <w:sz w:val="22"/>
-          <w:szCs w:val="22"/>
-          <w:lang w:val="en-US"/>
-        </w:rPr>
-        <w:t xml:space="preserve">BATISTA </w:t>
-      </w:r>
-      <w:r>
-        <w:rPr>
-          <w:rFonts w:ascii="Times New Roman" w:hAnsi="Times New Roman" w:cs="Times New Roman"/>
-          <w:sz w:val="22"/>
-          <w:szCs w:val="22"/>
-          <w:lang w:val="en-US"/>
-        </w:rPr>
-        <w:t>EXPLICA MELHOR</w:t>
+        <w:t>F</w:t>
+      </w:r>
+      <w:r>
+        <w:rPr>
+          <w:rFonts w:ascii="Times New Roman" w:hAnsi="Times New Roman" w:cs="Times New Roman"/>
+          <w:sz w:val="22"/>
+          <w:szCs w:val="22"/>
+          <w:lang w:val="en-US"/>
+        </w:rPr>
+        <w:t>irst simple</w:t>
+      </w:r>
+      <w:r>
+        <w:rPr>
+          <w:rFonts w:ascii="Times New Roman" w:hAnsi="Times New Roman" w:cs="Times New Roman"/>
+          <w:sz w:val="22"/>
+          <w:szCs w:val="22"/>
+          <w:lang w:val="en-US"/>
+        </w:rPr>
+        <w:t xml:space="preserve"> query</w:t>
+      </w:r>
+      <w:r>
+        <w:rPr>
+          <w:rFonts w:ascii="Times New Roman" w:hAnsi="Times New Roman" w:cs="Times New Roman"/>
+          <w:sz w:val="22"/>
+          <w:szCs w:val="22"/>
+          <w:lang w:val="en-US"/>
+        </w:rPr>
+        <w:t xml:space="preserve"> in Mongo and SQL</w:t>
+      </w:r>
+      <w:r>
+        <w:rPr>
+          <w:rFonts w:ascii="Times New Roman" w:hAnsi="Times New Roman" w:cs="Times New Roman"/>
+          <w:sz w:val="22"/>
+          <w:szCs w:val="22"/>
+          <w:lang w:val="en-US"/>
+        </w:rPr>
+        <w:t>:</w:t>
+      </w:r>
+    </w:p>
+    <w:p>
+      <w:pPr>
+        <w:pStyle w:val="ListParagraph"/>
+        <w:numPr>
+          <w:ilvl w:val="2"/>
+          <w:numId w:val="1"/>
+        </w:numPr>
+        <w:jc w:val="both"/>
+        <w:rPr>
+          <w:rFonts w:ascii="Times New Roman" w:hAnsi="Times New Roman" w:cs="Times New Roman"/>
+          <w:i/>
+          <w:iCs/>
+          <w:sz w:val="22"/>
+          <w:szCs w:val="22"/>
+          <w:lang w:val="en-US"/>
+        </w:rPr>
+      </w:pPr>
+      <w:r>
+        <w:rPr>
+          <w:rFonts w:ascii="Times New Roman" w:hAnsi="Times New Roman" w:cs="Times New Roman"/>
+          <w:i/>
+          <w:iCs/>
+          <w:sz w:val="22"/>
+          <w:szCs w:val="22"/>
+          <w:lang w:val="en-US"/>
+        </w:rPr>
+        <w:t>“Games where Portugal scored more than 3 goals after 2003.”</w:t>
+      </w:r>
+    </w:p>
+    <w:p>
+      <w:pPr>
+        <w:pStyle w:val="ListParagraph"/>
+        <w:numPr>
+          <w:ilvl w:val="1"/>
+          <w:numId w:val="1"/>
+        </w:numPr>
+        <w:ind w:left="1800"/>
+        <w:jc w:val="both"/>
+        <w:rPr>
+          <w:rFonts w:ascii="Times New Roman" w:hAnsi="Times New Roman" w:cs="Times New Roman"/>
+          <w:sz w:val="22"/>
+          <w:szCs w:val="22"/>
+          <w:lang w:val="en-US"/>
+        </w:rPr>
+      </w:pPr>
+      <w:r>
+        <w:rPr>
+          <w:rFonts w:ascii="Times New Roman" w:hAnsi="Times New Roman" w:cs="Times New Roman"/>
+          <w:sz w:val="22"/>
+          <w:szCs w:val="22"/>
+          <w:lang w:val="en-US"/>
+        </w:rPr>
+        <w:t>First complex query in Mongo and SQL</w:t>
+      </w:r>
+      <w:r>
+        <w:rPr>
+          <w:rFonts w:ascii="Times New Roman" w:hAnsi="Times New Roman" w:cs="Times New Roman"/>
+          <w:sz w:val="22"/>
+          <w:szCs w:val="22"/>
+          <w:lang w:val="en-US"/>
+        </w:rPr>
+        <w:t>:</w:t>
+      </w:r>
+    </w:p>
+    <w:p>
+      <w:pPr>
+        <w:pStyle w:val="ListParagraph"/>
+        <w:numPr>
+          <w:ilvl w:val="2"/>
+          <w:numId w:val="1"/>
+        </w:numPr>
+        <w:jc w:val="both"/>
+        <w:rPr>
+          <w:rFonts w:ascii="Times New Roman" w:hAnsi="Times New Roman" w:cs="Times New Roman"/>
+          <w:i/>
+          <w:iCs/>
+          <w:sz w:val="22"/>
+          <w:szCs w:val="22"/>
+          <w:lang w:val="en-US"/>
+        </w:rPr>
+      </w:pPr>
+      <w:r>
+        <w:rPr>
+          <w:rFonts w:ascii="Times New Roman" w:hAnsi="Times New Roman" w:cs="Times New Roman"/>
+          <w:i/>
+          <w:iCs/>
+          <w:sz w:val="22"/>
+          <w:szCs w:val="22"/>
+          <w:lang w:val="en-US"/>
+        </w:rPr>
+        <w:t xml:space="preserve">“Change the Neutral field to True for the matches that have more than 5 goals scored and that both teams have played with each other at least 100 times.” </w:t>
       </w:r>
     </w:p>
     <w:p>
@@ -459,7 +545,7 @@
           <w:szCs w:val="22"/>
           <w:lang w:val="en-US"/>
         </w:rPr>
-        <w:t>Miguel Borges:</w:t>
+        <w:t>Miguel Dinis:</w:t>
       </w:r>
     </w:p>
     <w:p>
@@ -485,34 +571,7 @@
           <w:szCs w:val="22"/>
           <w:lang w:val="en-US"/>
         </w:rPr>
-        <w:t>F</w:t>
-      </w:r>
-      <w:r>
-        <w:rPr>
-          <w:rFonts w:ascii="Times New Roman" w:hAnsi="Times New Roman" w:cs="Times New Roman"/>
-          <w:sz w:val="22"/>
-          <w:szCs w:val="22"/>
-          <w:lang w:val="en-US"/>
-        </w:rPr>
-        <w:t>irst simple</w:t>
-      </w:r>
-      <w:r>
-        <w:rPr>
-          <w:rFonts w:ascii="Times New Roman" w:hAnsi="Times New Roman" w:cs="Times New Roman"/>
-          <w:sz w:val="22"/>
-          <w:szCs w:val="22"/>
-          <w:lang w:val="en-US"/>
-        </w:rPr>
-        <w:t xml:space="preserve"> query</w:t>
-      </w:r>
-      <w:r>
-        <w:rPr>
-          <w:rFonts w:ascii="Times New Roman" w:hAnsi="Times New Roman" w:cs="Times New Roman"/>
-          <w:sz w:val="22"/>
-          <w:szCs w:val="22"/>
-          <w:lang w:val="en-US"/>
-        </w:rPr>
-        <w:t xml:space="preserve"> in Mongo and SQL</w:t>
+        <w:t>Second simple query in Mongo and SQL</w:t>
       </w:r>
       <w:r>
         <w:rPr>
@@ -550,7 +609,7 @@
           <w:szCs w:val="22"/>
           <w:lang w:val="en-US"/>
         </w:rPr>
-        <w:t>“Games where Portugal scored more than 3 goals after 2003.”</w:t>
+        <w:t>“Games where Australia and Switzerland played against each other.”</w:t>
       </w:r>
     </w:p>
     <w:p>
@@ -576,7 +635,7 @@
           <w:szCs w:val="22"/>
           <w:lang w:val="en-US"/>
         </w:rPr>
-        <w:t>First complex query in Mongo and SQL</w:t>
+        <w:t>Second complex query in Mongo and SQL</w:t>
       </w:r>
       <w:r>
         <w:rPr>
@@ -614,7 +673,62 @@
           <w:szCs w:val="22"/>
           <w:lang w:val="en-US"/>
         </w:rPr>
-        <w:t xml:space="preserve">“Change the Neutral field to True for the matches that have more than 5 goals scored and that both teams have played with each other at least 100 times.” </w:t>
+        <w:t xml:space="preserve">“Get the 100 matches with the most difference between the home score and away score and add 100 matches with the scores flipped, without shootouts and </w:t>
+      </w:r>
+      <w:r>
+        <w:rPr>
+          <w:rFonts w:ascii="Times New Roman" w:hAnsi="Times New Roman" w:cs="Times New Roman"/>
+          <w:i/>
+          <w:iCs/>
+          <w:sz w:val="22"/>
+          <w:szCs w:val="22"/>
+          <w:lang w:val="en-US"/>
+        </w:rPr>
+        <w:t>goal scor</w:t>
+      </w:r>
+      <w:r>
+        <w:rPr>
+          <w:rFonts w:ascii="Times New Roman" w:hAnsi="Times New Roman" w:cs="Times New Roman"/>
+          <w:i/>
+          <w:iCs/>
+          <w:sz w:val="22"/>
+          <w:szCs w:val="22"/>
+          <w:lang w:val="en-US"/>
+        </w:rPr>
+        <w:t>e</w:t>
+      </w:r>
+      <w:r>
+        <w:rPr>
+          <w:rFonts w:ascii="Times New Roman" w:hAnsi="Times New Roman" w:cs="Times New Roman"/>
+          <w:i/>
+          <w:iCs/>
+          <w:sz w:val="22"/>
+          <w:szCs w:val="22"/>
+          <w:lang w:val="en-US"/>
+        </w:rPr>
+        <w:t>rs</w:t>
+      </w:r>
+      <w:r>
+        <w:rPr>
+          <w:rFonts w:ascii="Times New Roman" w:hAnsi="Times New Roman" w:cs="Times New Roman"/>
+          <w:i/>
+          <w:iCs/>
+          <w:sz w:val="22"/>
+          <w:szCs w:val="22"/>
+          <w:lang w:val="en-US"/>
+        </w:rPr>
+        <w:t>.</w:t>
+      </w:r>
+      <w:r>
+        <w:rPr>
+          <w:rFonts w:ascii="Times New Roman" w:hAnsi="Times New Roman" w:cs="Times New Roman"/>
+          <w:i/>
+          <w:iCs/>
+          <w:sz w:val="22"/>
+          <w:szCs w:val="22"/>
+          <w:lang w:val="en-US"/>
+        </w:rPr>
+        <w:t>”</w:t>
       </w:r>
     </w:p>
     <w:p>
@@ -640,7 +754,7 @@
           <w:szCs w:val="22"/>
           <w:lang w:val="en-US"/>
         </w:rPr>
-        <w:t>Miguel Dinis:</w:t>
+        <w:t>Rafael Correia:</w:t>
       </w:r>
     </w:p>
     <w:p>
@@ -666,45 +780,16 @@
           <w:szCs w:val="22"/>
           <w:lang w:val="en-US"/>
         </w:rPr>
-        <w:t>Second simple query in Mongo and SQL</w:t>
-      </w:r>
-      <w:r>
-        <w:rPr>
-          <w:rFonts w:ascii="Times New Roman" w:hAnsi="Times New Roman" w:cs="Times New Roman"/>
-          <w:sz w:val="22"/>
-          <w:szCs w:val="22"/>
-          <w:lang w:val="en-US"/>
-        </w:rPr>
-        <w:t>:</w:t>
-      </w:r>
-    </w:p>
-    <w:p>
-      <w:pPr>
-        <w:pStyle w:val="ListParagraph"/>
-        <w:numPr>
-          <w:ilvl w:val="2"/>
-          <w:numId w:val="1"/>
-        </w:numPr>
-        <w:jc w:val="both"/>
-        <w:rPr>
-          <w:rFonts w:ascii="Times New Roman" w:hAnsi="Times New Roman" w:cs="Times New Roman"/>
-          <w:i/>
-          <w:iCs/>
-          <w:sz w:val="22"/>
-          <w:szCs w:val="22"/>
-          <w:lang w:val="en-US"/>
-        </w:rPr>
-      </w:pPr>
-      <w:r>
-        <w:rPr>
-          <w:rFonts w:ascii="Times New Roman" w:hAnsi="Times New Roman" w:cs="Times New Roman"/>
-          <w:i/>
-          <w:iCs/>
-          <w:sz w:val="22"/>
-          <w:szCs w:val="22"/>
-          <w:lang w:val="en-US"/>
-        </w:rPr>
-        <w:t>“Games where Australia and Switzerland played against each other.”</w:t>
+        <w:t>MongoDB – create and connect the database, create table and schema and insert data.</w:t>
+      </w:r>
+      <w:r>
+        <w:rPr>
+          <w:rFonts w:ascii="Times New Roman" w:hAnsi="Times New Roman" w:cs="Times New Roman"/>
+          <w:sz w:val="22"/>
+          <w:szCs w:val="22"/>
+          <w:lang w:val="en-US"/>
+        </w:rPr>
+        <w:t xml:space="preserve"> RAFA EXPLICA MELHOR</w:t>
       </w:r>
     </w:p>
     <w:p>
@@ -730,186 +815,6 @@
           <w:szCs w:val="22"/>
           <w:lang w:val="en-US"/>
         </w:rPr>
-        <w:t>Second complex query in Mongo and SQL</w:t>
-      </w:r>
-      <w:r>
-        <w:rPr>
-          <w:rFonts w:ascii="Times New Roman" w:hAnsi="Times New Roman" w:cs="Times New Roman"/>
-          <w:sz w:val="22"/>
-          <w:szCs w:val="22"/>
-          <w:lang w:val="en-US"/>
-        </w:rPr>
-        <w:t>:</w:t>
-      </w:r>
-    </w:p>
-    <w:p>
-      <w:pPr>
-        <w:pStyle w:val="ListParagraph"/>
-        <w:numPr>
-          <w:ilvl w:val="2"/>
-          <w:numId w:val="1"/>
-        </w:numPr>
-        <w:jc w:val="both"/>
-        <w:rPr>
-          <w:rFonts w:ascii="Times New Roman" w:hAnsi="Times New Roman" w:cs="Times New Roman"/>
-          <w:i/>
-          <w:iCs/>
-          <w:sz w:val="22"/>
-          <w:szCs w:val="22"/>
-          <w:lang w:val="en-US"/>
-        </w:rPr>
-      </w:pPr>
-      <w:r>
-        <w:rPr>
-          <w:rFonts w:ascii="Times New Roman" w:hAnsi="Times New Roman" w:cs="Times New Roman"/>
-          <w:i/>
-          <w:iCs/>
-          <w:sz w:val="22"/>
-          <w:szCs w:val="22"/>
-          <w:lang w:val="en-US"/>
-        </w:rPr>
-        <w:t xml:space="preserve">“Get the 100 matches with the most difference between the home score and away score and add 100 matches with the scores flipped, without shootouts and </w:t>
-      </w:r>
-      <w:r>
-        <w:rPr>
-          <w:rFonts w:ascii="Times New Roman" w:hAnsi="Times New Roman" w:cs="Times New Roman"/>
-          <w:i/>
-          <w:iCs/>
-          <w:sz w:val="22"/>
-          <w:szCs w:val="22"/>
-          <w:lang w:val="en-US"/>
-        </w:rPr>
-        <w:t>goal scor</w:t>
-      </w:r>
-      <w:r>
-        <w:rPr>
-          <w:rFonts w:ascii="Times New Roman" w:hAnsi="Times New Roman" w:cs="Times New Roman"/>
-          <w:i/>
-          <w:iCs/>
-          <w:sz w:val="22"/>
-          <w:szCs w:val="22"/>
-          <w:lang w:val="en-US"/>
-        </w:rPr>
-        <w:t>e</w:t>
-      </w:r>
-      <w:r>
-        <w:rPr>
-          <w:rFonts w:ascii="Times New Roman" w:hAnsi="Times New Roman" w:cs="Times New Roman"/>
-          <w:i/>
-          <w:iCs/>
-          <w:sz w:val="22"/>
-          <w:szCs w:val="22"/>
-          <w:lang w:val="en-US"/>
-        </w:rPr>
-        <w:t>rs</w:t>
-      </w:r>
-      <w:r>
-        <w:rPr>
-          <w:rFonts w:ascii="Times New Roman" w:hAnsi="Times New Roman" w:cs="Times New Roman"/>
-          <w:i/>
-          <w:iCs/>
-          <w:sz w:val="22"/>
-          <w:szCs w:val="22"/>
-          <w:lang w:val="en-US"/>
-        </w:rPr>
-        <w:t>.</w:t>
-      </w:r>
-      <w:r>
-        <w:rPr>
-          <w:rFonts w:ascii="Times New Roman" w:hAnsi="Times New Roman" w:cs="Times New Roman"/>
-          <w:i/>
-          <w:iCs/>
-          <w:sz w:val="22"/>
-          <w:szCs w:val="22"/>
-          <w:lang w:val="en-US"/>
-        </w:rPr>
-        <w:t>”</w:t>
-      </w:r>
-    </w:p>
-    <w:p>
-      <w:pPr>
-        <w:pStyle w:val="ListParagraph"/>
-        <w:numPr>
-          <w:ilvl w:val="0"/>
-          <w:numId w:val="1"/>
-        </w:numPr>
-        <w:ind w:left="1080"/>
-        <w:jc w:val="both"/>
-        <w:rPr>
-          <w:rFonts w:ascii="Times New Roman" w:hAnsi="Times New Roman" w:cs="Times New Roman"/>
-          <w:sz w:val="22"/>
-          <w:szCs w:val="22"/>
-          <w:lang w:val="en-US"/>
-        </w:rPr>
-      </w:pPr>
-      <w:r>
-        <w:rPr>
-          <w:rFonts w:ascii="Times New Roman" w:hAnsi="Times New Roman" w:cs="Times New Roman"/>
-          <w:sz w:val="22"/>
-          <w:szCs w:val="22"/>
-          <w:lang w:val="en-US"/>
-        </w:rPr>
-        <w:t>Rafael Correia:</w:t>
-      </w:r>
-    </w:p>
-    <w:p>
-      <w:pPr>
-        <w:pStyle w:val="ListParagraph"/>
-        <w:numPr>
-          <w:ilvl w:val="1"/>
-          <w:numId w:val="1"/>
-        </w:numPr>
-        <w:ind w:left="1800"/>
-        <w:jc w:val="both"/>
-        <w:rPr>
-          <w:rFonts w:ascii="Times New Roman" w:hAnsi="Times New Roman" w:cs="Times New Roman"/>
-          <w:sz w:val="22"/>
-          <w:szCs w:val="22"/>
-          <w:lang w:val="en-US"/>
-        </w:rPr>
-      </w:pPr>
-      <w:r>
-        <w:rPr>
-          <w:rFonts w:ascii="Times New Roman" w:hAnsi="Times New Roman" w:cs="Times New Roman"/>
-          <w:sz w:val="22"/>
-          <w:szCs w:val="22"/>
-          <w:lang w:val="en-US"/>
-        </w:rPr>
-        <w:t>MongoDB – create and connect the database, create table and schema and insert data.</w:t>
-      </w:r>
-      <w:r>
-        <w:rPr>
-          <w:rFonts w:ascii="Times New Roman" w:hAnsi="Times New Roman" w:cs="Times New Roman"/>
-          <w:sz w:val="22"/>
-          <w:szCs w:val="22"/>
-          <w:lang w:val="en-US"/>
-        </w:rPr>
-        <w:t xml:space="preserve"> RAFA EXPLICA MELHOR</w:t>
-      </w:r>
-    </w:p>
-    <w:p>
-      <w:pPr>
-        <w:pStyle w:val="ListParagraph"/>
-        <w:numPr>
-          <w:ilvl w:val="1"/>
-          <w:numId w:val="1"/>
-        </w:numPr>
-        <w:ind w:left="1800"/>
-        <w:jc w:val="both"/>
-        <w:rPr>
-          <w:rFonts w:ascii="Times New Roman" w:hAnsi="Times New Roman" w:cs="Times New Roman"/>
-          <w:sz w:val="22"/>
-          <w:szCs w:val="22"/>
-          <w:lang w:val="en-US"/>
-        </w:rPr>
-      </w:pPr>
-      <w:r>
-        <w:rPr>
-          <w:rFonts w:ascii="Times New Roman" w:hAnsi="Times New Roman" w:cs="Times New Roman"/>
-          <w:sz w:val="22"/>
-          <w:szCs w:val="22"/>
-          <w:lang w:val="en-US"/>
-        </w:rPr>
         <w:t>Data cleaning</w:t>
       </w:r>
       <w:r>
@@ -1262,7 +1167,6 @@
           <w:lang w:val="en-US"/>
         </w:rPr>
       </w:pPr>
-      <w:proofErr w:type="spellStart"/>
       <w:r>
         <w:rPr>
           <w:rFonts w:ascii="Times New Roman" w:hAnsi="Times New Roman" w:cs="Times New Roman"/>
@@ -1274,7 +1178,6 @@
         </w:rPr>
         <w:t>home_team</w:t>
       </w:r>
-      <w:proofErr w:type="spellEnd"/>
       <w:r>
         <w:rPr>
           <w:rFonts w:ascii="Times New Roman" w:hAnsi="Times New Roman" w:cs="Times New Roman"/>
@@ -1309,7 +1212,6 @@
           <w:lang w:val="en-US"/>
         </w:rPr>
       </w:pPr>
-      <w:proofErr w:type="spellStart"/>
       <w:r>
         <w:rPr>
           <w:rFonts w:ascii="Times New Roman" w:hAnsi="Times New Roman" w:cs="Times New Roman"/>
@@ -1321,7 +1223,6 @@
         </w:rPr>
         <w:t>away_team</w:t>
       </w:r>
-      <w:proofErr w:type="spellEnd"/>
       <w:r>
         <w:rPr>
           <w:rFonts w:ascii="Times New Roman" w:hAnsi="Times New Roman" w:cs="Times New Roman"/>
@@ -1733,7 +1634,6 @@
           <w:lang w:val="en-US"/>
         </w:rPr>
       </w:pPr>
-      <w:proofErr w:type="spellStart"/>
       <w:r>
         <w:rPr>
           <w:rFonts w:ascii="Times New Roman" w:hAnsi="Times New Roman" w:cs="Times New Roman"/>
@@ -1745,7 +1645,6 @@
         </w:rPr>
         <w:t>home_team</w:t>
       </w:r>
-      <w:proofErr w:type="spellEnd"/>
       <w:r>
         <w:rPr>
           <w:rFonts w:ascii="Times New Roman" w:hAnsi="Times New Roman" w:cs="Times New Roman"/>
@@ -1771,7 +1670,6 @@
           <w:lang w:val="en-US"/>
         </w:rPr>
       </w:pPr>
-      <w:proofErr w:type="spellStart"/>
       <w:r>
         <w:rPr>
           <w:rFonts w:ascii="Times New Roman" w:hAnsi="Times New Roman" w:cs="Times New Roman"/>
@@ -1783,7 +1681,6 @@
         </w:rPr>
         <w:t>away_team</w:t>
       </w:r>
-      <w:proofErr w:type="spellEnd"/>
       <w:r>
         <w:rPr>
           <w:rFonts w:ascii="Times New Roman" w:hAnsi="Times New Roman" w:cs="Times New Roman"/>
@@ -2106,7 +2003,6 @@
           <w:lang w:val="en-US"/>
         </w:rPr>
       </w:pPr>
-      <w:proofErr w:type="spellStart"/>
       <w:r>
         <w:rPr>
           <w:rFonts w:ascii="Times New Roman" w:hAnsi="Times New Roman" w:cs="Times New Roman"/>
@@ -2118,7 +2014,6 @@
         </w:rPr>
         <w:t>home_team</w:t>
       </w:r>
-      <w:proofErr w:type="spellEnd"/>
       <w:r>
         <w:rPr>
           <w:rFonts w:ascii="Times New Roman" w:hAnsi="Times New Roman" w:cs="Times New Roman"/>
@@ -2144,7 +2039,6 @@
           <w:lang w:val="en-US"/>
         </w:rPr>
       </w:pPr>
-      <w:proofErr w:type="spellStart"/>
       <w:r>
         <w:rPr>
           <w:rFonts w:ascii="Times New Roman" w:hAnsi="Times New Roman" w:cs="Times New Roman"/>
@@ -2156,7 +2050,6 @@
         </w:rPr>
         <w:t>away_team</w:t>
       </w:r>
-      <w:proofErr w:type="spellEnd"/>
       <w:r>
         <w:rPr>
           <w:rFonts w:ascii="Times New Roman" w:hAnsi="Times New Roman" w:cs="Times New Roman"/>
@@ -2222,7 +2115,6 @@
           <w:lang w:val="en-US"/>
         </w:rPr>
       </w:pPr>
-      <w:proofErr w:type="spellStart"/>
       <w:r>
         <w:rPr>
           <w:rFonts w:ascii="Times New Roman" w:hAnsi="Times New Roman" w:cs="Times New Roman"/>
@@ -2234,7 +2126,6 @@
         </w:rPr>
         <w:t>first_shooter</w:t>
       </w:r>
-      <w:proofErr w:type="spellEnd"/>
       <w:r>
         <w:rPr>
           <w:rFonts w:ascii="Times New Roman" w:hAnsi="Times New Roman" w:cs="Times New Roman"/>
@@ -2335,7 +2226,6 @@
         </w:rPr>
         <w:t xml:space="preserve">In </w:t>
       </w:r>
-      <w:proofErr w:type="spellStart"/>
       <w:r>
         <w:rPr>
           <w:rFonts w:ascii="Times New Roman" w:hAnsi="Times New Roman" w:cs="Times New Roman"/>
@@ -2347,7 +2237,6 @@
         </w:rPr>
         <w:t>goalscorers</w:t>
       </w:r>
-      <w:proofErr w:type="spellEnd"/>
       <w:r>
         <w:rPr>
           <w:rFonts w:ascii="Times New Roman" w:hAnsi="Times New Roman" w:cs="Times New Roman"/>
@@ -2377,6 +2266,22 @@
         </w:rPr>
         <w:t xml:space="preserve"> field, leading to their removal. </w:t>
       </w:r>
+    </w:p>
+    <w:p>
+      <w:pPr>
+        <w:pStyle w:val="ListParagraph"/>
+        <w:tabs>
+          <w:tab w:val="left" w:pos="1524"/>
+        </w:tabs>
+        <w:ind w:left="1440"/>
+        <w:jc w:val="both"/>
+        <w:rPr>
+          <w:rFonts w:ascii="Times New Roman" w:hAnsi="Times New Roman" w:cs="Times New Roman"/>
+          <w:sz w:val="22"/>
+          <w:szCs w:val="22"/>
+          <w:lang w:val="en-US"/>
+        </w:rPr>
+      </w:pPr>
     </w:p>
     <w:p>
       <w:pPr>
@@ -2405,7 +2310,6 @@
         </w:rPr>
         <w:t xml:space="preserve">The </w:t>
       </w:r>
-      <w:proofErr w:type="spellStart"/>
       <w:r>
         <w:rPr>
           <w:rFonts w:ascii="Times New Roman" w:hAnsi="Times New Roman" w:cs="Times New Roman"/>
@@ -2417,7 +2321,6 @@
         </w:rPr>
         <w:t>first_shooter</w:t>
       </w:r>
-      <w:proofErr w:type="spellEnd"/>
       <w:r>
         <w:rPr>
           <w:rFonts w:ascii="Times New Roman" w:hAnsi="Times New Roman" w:cs="Times New Roman"/>
@@ -2447,6 +2350,22 @@
         </w:rPr>
         <w:t xml:space="preserve"> had roughly 64% missing values, requiring imputation.</w:t>
       </w:r>
+    </w:p>
+    <w:p>
+      <w:pPr>
+        <w:pStyle w:val="ListParagraph"/>
+        <w:tabs>
+          <w:tab w:val="left" w:pos="1524"/>
+        </w:tabs>
+        <w:ind w:left="1440"/>
+        <w:jc w:val="both"/>
+        <w:rPr>
+          <w:rFonts w:ascii="Times New Roman" w:hAnsi="Times New Roman" w:cs="Times New Roman"/>
+          <w:sz w:val="22"/>
+          <w:szCs w:val="22"/>
+          <w:lang w:val="en-US"/>
+        </w:rPr>
+      </w:pPr>
     </w:p>
     <w:p>
       <w:pPr>
@@ -2590,7 +2509,6 @@
         </w:rPr>
         <w:t xml:space="preserve"> value in </w:t>
       </w:r>
-      <w:proofErr w:type="spellStart"/>
       <w:r>
         <w:rPr>
           <w:rFonts w:ascii="Times New Roman" w:hAnsi="Times New Roman" w:cs="Times New Roman"/>
@@ -2602,7 +2520,6 @@
         </w:rPr>
         <w:t>goalscorers</w:t>
       </w:r>
-      <w:proofErr w:type="spellEnd"/>
       <w:r>
         <w:rPr>
           <w:rFonts w:ascii="Times New Roman" w:hAnsi="Times New Roman" w:cs="Times New Roman"/>
@@ -2612,6 +2529,22 @@
         </w:rPr>
         <w:t xml:space="preserve"> were dropped as they could not reliably represent goals.</w:t>
       </w:r>
+    </w:p>
+    <w:p>
+      <w:pPr>
+        <w:pStyle w:val="ListParagraph"/>
+        <w:tabs>
+          <w:tab w:val="left" w:pos="1524"/>
+        </w:tabs>
+        <w:ind w:left="1440"/>
+        <w:jc w:val="both"/>
+        <w:rPr>
+          <w:rFonts w:ascii="Times New Roman" w:hAnsi="Times New Roman" w:cs="Times New Roman"/>
+          <w:sz w:val="22"/>
+          <w:szCs w:val="22"/>
+          <w:lang w:val="en-US"/>
+        </w:rPr>
+      </w:pPr>
     </w:p>
     <w:p>
       <w:pPr>
@@ -2640,7 +2573,6 @@
         </w:rPr>
         <w:t xml:space="preserve">Imputation: missing </w:t>
       </w:r>
-      <w:proofErr w:type="spellStart"/>
       <w:r>
         <w:rPr>
           <w:rFonts w:ascii="Times New Roman" w:hAnsi="Times New Roman" w:cs="Times New Roman"/>
@@ -2652,7 +2584,6 @@
         </w:rPr>
         <w:t>first_shooter</w:t>
       </w:r>
-      <w:proofErr w:type="spellEnd"/>
       <w:r>
         <w:rPr>
           <w:rFonts w:ascii="Times New Roman" w:hAnsi="Times New Roman" w:cs="Times New Roman"/>
@@ -2682,7 +2613,6 @@
         </w:rPr>
         <w:t xml:space="preserve"> table were filled with a random selection between the </w:t>
       </w:r>
-      <w:proofErr w:type="spellStart"/>
       <w:r>
         <w:rPr>
           <w:rFonts w:ascii="Times New Roman" w:hAnsi="Times New Roman" w:cs="Times New Roman"/>
@@ -2694,7 +2624,6 @@
         </w:rPr>
         <w:t>home_team</w:t>
       </w:r>
-      <w:proofErr w:type="spellEnd"/>
       <w:r>
         <w:rPr>
           <w:rFonts w:ascii="Times New Roman" w:hAnsi="Times New Roman" w:cs="Times New Roman"/>
@@ -2704,7 +2633,6 @@
         </w:rPr>
         <w:t xml:space="preserve"> and the </w:t>
       </w:r>
-      <w:proofErr w:type="spellStart"/>
       <w:r>
         <w:rPr>
           <w:rFonts w:ascii="Times New Roman" w:hAnsi="Times New Roman" w:cs="Times New Roman"/>
@@ -2716,7 +2644,6 @@
         </w:rPr>
         <w:t>away_team</w:t>
       </w:r>
-      <w:proofErr w:type="spellEnd"/>
       <w:r>
         <w:rPr>
           <w:rFonts w:ascii="Times New Roman" w:hAnsi="Times New Roman" w:cs="Times New Roman"/>
@@ -2914,20 +2841,78 @@
         <w:jc w:val="both"/>
         <w:rPr>
           <w:rFonts w:ascii="Times New Roman" w:hAnsi="Times New Roman" w:cs="Times New Roman"/>
-          <w:sz w:val="22"/>
-          <w:szCs w:val="22"/>
-          <w:lang w:val="en-US"/>
-        </w:rPr>
-      </w:pPr>
-      <w:r>
-        <w:rPr>
-          <w:rFonts w:ascii="Times New Roman" w:hAnsi="Times New Roman" w:cs="Times New Roman"/>
-          <w:sz w:val="22"/>
-          <w:szCs w:val="22"/>
-          <w:lang w:val="en-US"/>
-        </w:rPr>
-        <w:t>Results: Represents matches with attributes such as date, teams, scores</w:t>
-      </w:r>
+          <w:i/>
+          <w:iCs/>
+          <w:sz w:val="22"/>
+          <w:szCs w:val="22"/>
+          <w:lang w:val="en-US"/>
+        </w:rPr>
+      </w:pPr>
+      <w:r>
+        <w:rPr>
+          <w:rFonts w:ascii="Times New Roman" w:hAnsi="Times New Roman" w:cs="Times New Roman"/>
+          <w:sz w:val="22"/>
+          <w:szCs w:val="22"/>
+          <w:lang w:val="en-US"/>
+        </w:rPr>
+        <w:t xml:space="preserve">Results: Represents matches with </w:t>
+      </w:r>
+      <w:r>
+        <w:rPr>
+          <w:rFonts w:ascii="Times New Roman" w:hAnsi="Times New Roman" w:cs="Times New Roman"/>
+          <w:sz w:val="22"/>
+          <w:szCs w:val="22"/>
+          <w:lang w:val="en-US"/>
+        </w:rPr>
+        <w:t>the attributes</w:t>
+      </w:r>
+      <w:r>
+        <w:rPr>
+          <w:rFonts w:ascii="Times New Roman" w:hAnsi="Times New Roman" w:cs="Times New Roman"/>
+          <w:sz w:val="22"/>
+          <w:szCs w:val="22"/>
+          <w:lang w:val="en-US"/>
+        </w:rPr>
+        <w:t xml:space="preserve"> of the dataset and another attribute named </w:t>
+      </w:r>
+      <w:r>
+        <w:rPr>
+          <w:rFonts w:ascii="Times New Roman" w:hAnsi="Times New Roman" w:cs="Times New Roman"/>
+          <w:i/>
+          <w:iCs/>
+          <w:sz w:val="22"/>
+          <w:szCs w:val="22"/>
+          <w:lang w:val="en-US"/>
+        </w:rPr>
+        <w:t>match_id</w:t>
+      </w:r>
+      <w:r>
+        <w:rPr>
+          <w:rFonts w:ascii="Times New Roman" w:hAnsi="Times New Roman" w:cs="Times New Roman"/>
+          <w:sz w:val="22"/>
+          <w:szCs w:val="22"/>
+          <w:lang w:val="en-US"/>
+        </w:rPr>
+        <w:t>, which is the Primary Key</w:t>
+      </w:r>
+    </w:p>
+    <w:p>
+      <w:pPr>
+        <w:pStyle w:val="ListParagraph"/>
+        <w:tabs>
+          <w:tab w:val="left" w:pos="1524"/>
+        </w:tabs>
+        <w:ind w:left="1440"/>
+        <w:jc w:val="both"/>
+        <w:rPr>
+          <w:rFonts w:ascii="Times New Roman" w:hAnsi="Times New Roman" w:cs="Times New Roman"/>
+          <w:i/>
+          <w:iCs/>
+          <w:sz w:val="22"/>
+          <w:szCs w:val="22"/>
+          <w:lang w:val="en-US"/>
+        </w:rPr>
+      </w:pPr>
     </w:p>
     <w:p>
       <w:pPr>
@@ -2942,20 +2927,178 @@
         <w:jc w:val="both"/>
         <w:rPr>
           <w:rFonts w:ascii="Times New Roman" w:hAnsi="Times New Roman" w:cs="Times New Roman"/>
-          <w:sz w:val="22"/>
-          <w:szCs w:val="22"/>
-          <w:lang w:val="en-US"/>
-        </w:rPr>
-      </w:pPr>
-      <w:r>
-        <w:rPr>
-          <w:rFonts w:ascii="Times New Roman" w:hAnsi="Times New Roman" w:cs="Times New Roman"/>
-          <w:sz w:val="22"/>
-          <w:szCs w:val="22"/>
-          <w:lang w:val="en-US"/>
-        </w:rPr>
-        <w:t>..</w:t>
-      </w:r>
+          <w:i/>
+          <w:iCs/>
+          <w:sz w:val="22"/>
+          <w:szCs w:val="22"/>
+          <w:lang w:val="en-US"/>
+        </w:rPr>
+      </w:pPr>
+      <w:r>
+        <w:rPr>
+          <w:rFonts w:ascii="Times New Roman" w:hAnsi="Times New Roman" w:cs="Times New Roman"/>
+          <w:sz w:val="22"/>
+          <w:szCs w:val="22"/>
+          <w:lang w:val="en-US"/>
+        </w:rPr>
+        <w:t>G</w:t>
+      </w:r>
+      <w:r>
+        <w:rPr>
+          <w:rFonts w:ascii="Times New Roman" w:hAnsi="Times New Roman" w:cs="Times New Roman"/>
+          <w:sz w:val="22"/>
+          <w:szCs w:val="22"/>
+          <w:lang w:val="en-US"/>
+        </w:rPr>
+        <w:t xml:space="preserve">oalscorers: Tracks individual goals scored during matches with the </w:t>
+      </w:r>
+      <w:r>
+        <w:rPr>
+          <w:rFonts w:ascii="Times New Roman" w:hAnsi="Times New Roman" w:cs="Times New Roman"/>
+          <w:sz w:val="22"/>
+          <w:szCs w:val="22"/>
+          <w:lang w:val="en-US"/>
+        </w:rPr>
+        <w:t xml:space="preserve">same </w:t>
+      </w:r>
+      <w:r>
+        <w:rPr>
+          <w:rFonts w:ascii="Times New Roman" w:hAnsi="Times New Roman" w:cs="Times New Roman"/>
+          <w:sz w:val="22"/>
+          <w:szCs w:val="22"/>
+          <w:lang w:val="en-US"/>
+        </w:rPr>
+        <w:t>attributes</w:t>
+      </w:r>
+      <w:r>
+        <w:rPr>
+          <w:rFonts w:ascii="Times New Roman" w:hAnsi="Times New Roman" w:cs="Times New Roman"/>
+          <w:sz w:val="22"/>
+          <w:szCs w:val="22"/>
+          <w:lang w:val="en-US"/>
+        </w:rPr>
+        <w:t xml:space="preserve"> as the dataset, except for </w:t>
+      </w:r>
+      <w:r>
+        <w:rPr>
+          <w:rFonts w:ascii="Times New Roman" w:hAnsi="Times New Roman" w:cs="Times New Roman"/>
+          <w:i/>
+          <w:iCs/>
+          <w:sz w:val="22"/>
+          <w:szCs w:val="22"/>
+          <w:lang w:val="en-US"/>
+        </w:rPr>
+        <w:t xml:space="preserve">away_team </w:t>
+      </w:r>
+      <w:r>
+        <w:rPr>
+          <w:rFonts w:ascii="Times New Roman" w:hAnsi="Times New Roman" w:cs="Times New Roman"/>
+          <w:sz w:val="22"/>
+          <w:szCs w:val="22"/>
+          <w:lang w:val="en-US"/>
+        </w:rPr>
+        <w:t xml:space="preserve">and </w:t>
+      </w:r>
+      <w:r>
+        <w:rPr>
+          <w:rFonts w:ascii="Times New Roman" w:hAnsi="Times New Roman" w:cs="Times New Roman"/>
+          <w:i/>
+          <w:iCs/>
+          <w:sz w:val="22"/>
+          <w:szCs w:val="22"/>
+          <w:lang w:val="en-US"/>
+        </w:rPr>
+        <w:t>home_team</w:t>
+      </w:r>
+      <w:r>
+        <w:rPr>
+          <w:rFonts w:ascii="Times New Roman" w:hAnsi="Times New Roman" w:cs="Times New Roman"/>
+          <w:sz w:val="22"/>
+          <w:szCs w:val="22"/>
+          <w:lang w:val="en-US"/>
+        </w:rPr>
+        <w:t xml:space="preserve">, and adding two attributes named </w:t>
+      </w:r>
+      <w:r>
+        <w:rPr>
+          <w:rFonts w:ascii="Times New Roman" w:hAnsi="Times New Roman" w:cs="Times New Roman"/>
+          <w:i/>
+          <w:iCs/>
+          <w:sz w:val="22"/>
+          <w:szCs w:val="22"/>
+          <w:lang w:val="en-US"/>
+        </w:rPr>
+        <w:t>id</w:t>
+      </w:r>
+      <w:r>
+        <w:rPr>
+          <w:rFonts w:ascii="Times New Roman" w:hAnsi="Times New Roman" w:cs="Times New Roman"/>
+          <w:sz w:val="22"/>
+          <w:szCs w:val="22"/>
+          <w:lang w:val="en-US"/>
+        </w:rPr>
+        <w:t xml:space="preserve">, which is the Primary Key and </w:t>
+      </w:r>
+      <w:r>
+        <w:rPr>
+          <w:rFonts w:ascii="Times New Roman" w:hAnsi="Times New Roman" w:cs="Times New Roman"/>
+          <w:i/>
+          <w:iCs/>
+          <w:sz w:val="22"/>
+          <w:szCs w:val="22"/>
+          <w:lang w:val="en-US"/>
+        </w:rPr>
+        <w:t>match_id</w:t>
+      </w:r>
+      <w:r>
+        <w:rPr>
+          <w:rFonts w:ascii="Times New Roman" w:hAnsi="Times New Roman" w:cs="Times New Roman"/>
+          <w:i/>
+          <w:iCs/>
+          <w:sz w:val="22"/>
+          <w:szCs w:val="22"/>
+          <w:lang w:val="en-US"/>
+        </w:rPr>
+        <w:t>,</w:t>
+      </w:r>
+      <w:r>
+        <w:rPr>
+          <w:rFonts w:ascii="Times New Roman" w:hAnsi="Times New Roman" w:cs="Times New Roman"/>
+          <w:sz w:val="22"/>
+          <w:szCs w:val="22"/>
+          <w:lang w:val="en-US"/>
+        </w:rPr>
+        <w:t xml:space="preserve"> which is the Foreign Key that points to </w:t>
+      </w:r>
+      <w:r>
+        <w:rPr>
+          <w:rFonts w:ascii="Times New Roman" w:hAnsi="Times New Roman" w:cs="Times New Roman"/>
+          <w:i/>
+          <w:iCs/>
+          <w:sz w:val="22"/>
+          <w:szCs w:val="22"/>
+          <w:lang w:val="en-US"/>
+        </w:rPr>
+        <w:t>results.match_id</w:t>
+      </w:r>
+    </w:p>
+    <w:p>
+      <w:pPr>
+        <w:pStyle w:val="ListParagraph"/>
+        <w:tabs>
+          <w:tab w:val="left" w:pos="1524"/>
+        </w:tabs>
+        <w:ind w:left="1440"/>
+        <w:jc w:val="both"/>
+        <w:rPr>
+          <w:rFonts w:ascii="Times New Roman" w:hAnsi="Times New Roman" w:cs="Times New Roman"/>
+          <w:i/>
+          <w:iCs/>
+          <w:sz w:val="22"/>
+          <w:szCs w:val="22"/>
+          <w:lang w:val="en-US"/>
+        </w:rPr>
+      </w:pPr>
     </w:p>
     <w:p>
       <w:pPr>
@@ -2970,19 +3113,137 @@
         <w:jc w:val="both"/>
         <w:rPr>
           <w:rFonts w:ascii="Times New Roman" w:hAnsi="Times New Roman" w:cs="Times New Roman"/>
-          <w:sz w:val="22"/>
-          <w:szCs w:val="22"/>
-          <w:lang w:val="en-US"/>
-        </w:rPr>
-      </w:pPr>
-      <w:r>
-        <w:rPr>
-          <w:rFonts w:ascii="Times New Roman" w:hAnsi="Times New Roman" w:cs="Times New Roman"/>
-          <w:sz w:val="22"/>
-          <w:szCs w:val="22"/>
-          <w:lang w:val="en-US"/>
-        </w:rPr>
-        <w:t>..</w:t>
+          <w:lang w:val="en-US"/>
+        </w:rPr>
+      </w:pPr>
+      <w:r>
+        <w:rPr>
+          <w:rFonts w:ascii="Times New Roman" w:hAnsi="Times New Roman" w:cs="Times New Roman"/>
+          <w:sz w:val="22"/>
+          <w:szCs w:val="22"/>
+          <w:lang w:val="en-US"/>
+        </w:rPr>
+        <w:t>Shootouts:</w:t>
+      </w:r>
+      <w:r>
+        <w:rPr>
+          <w:rFonts w:ascii="Times New Roman" w:hAnsi="Times New Roman" w:cs="Times New Roman"/>
+          <w:sz w:val="22"/>
+          <w:szCs w:val="22"/>
+          <w:lang w:val="en-US"/>
+        </w:rPr>
+        <w:t xml:space="preserve"> Records penalty shootout details for matches with </w:t>
+      </w:r>
+      <w:r>
+        <w:rPr>
+          <w:rFonts w:ascii="Times New Roman" w:hAnsi="Times New Roman" w:cs="Times New Roman"/>
+          <w:sz w:val="22"/>
+          <w:szCs w:val="22"/>
+          <w:lang w:val="en-US"/>
+        </w:rPr>
+        <w:t xml:space="preserve">the same attributes as the dataset, except for </w:t>
+      </w:r>
+      <w:r>
+        <w:rPr>
+          <w:rFonts w:ascii="Times New Roman" w:hAnsi="Times New Roman" w:cs="Times New Roman"/>
+          <w:i/>
+          <w:iCs/>
+          <w:sz w:val="22"/>
+          <w:szCs w:val="22"/>
+          <w:lang w:val="en-US"/>
+        </w:rPr>
+        <w:t xml:space="preserve">away_team </w:t>
+      </w:r>
+      <w:r>
+        <w:rPr>
+          <w:rFonts w:ascii="Times New Roman" w:hAnsi="Times New Roman" w:cs="Times New Roman"/>
+          <w:sz w:val="22"/>
+          <w:szCs w:val="22"/>
+          <w:lang w:val="en-US"/>
+        </w:rPr>
+        <w:t xml:space="preserve">and </w:t>
+      </w:r>
+      <w:r>
+        <w:rPr>
+          <w:rFonts w:ascii="Times New Roman" w:hAnsi="Times New Roman" w:cs="Times New Roman"/>
+          <w:i/>
+          <w:iCs/>
+          <w:sz w:val="22"/>
+          <w:szCs w:val="22"/>
+          <w:lang w:val="en-US"/>
+        </w:rPr>
+        <w:t>home_team</w:t>
+      </w:r>
+      <w:r>
+        <w:rPr>
+          <w:rFonts w:ascii="Times New Roman" w:hAnsi="Times New Roman" w:cs="Times New Roman"/>
+          <w:sz w:val="22"/>
+          <w:szCs w:val="22"/>
+          <w:lang w:val="en-US"/>
+        </w:rPr>
+        <w:t xml:space="preserve">, and adding two attributes named </w:t>
+      </w:r>
+      <w:r>
+        <w:rPr>
+          <w:rFonts w:ascii="Times New Roman" w:hAnsi="Times New Roman" w:cs="Times New Roman"/>
+          <w:i/>
+          <w:iCs/>
+          <w:sz w:val="22"/>
+          <w:szCs w:val="22"/>
+          <w:lang w:val="en-US"/>
+        </w:rPr>
+        <w:t>id</w:t>
+      </w:r>
+      <w:r>
+        <w:rPr>
+          <w:rFonts w:ascii="Times New Roman" w:hAnsi="Times New Roman" w:cs="Times New Roman"/>
+          <w:sz w:val="22"/>
+          <w:szCs w:val="22"/>
+          <w:lang w:val="en-US"/>
+        </w:rPr>
+        <w:t xml:space="preserve">, which is the Primary Key and </w:t>
+      </w:r>
+      <w:r>
+        <w:rPr>
+          <w:rFonts w:ascii="Times New Roman" w:hAnsi="Times New Roman" w:cs="Times New Roman"/>
+          <w:i/>
+          <w:iCs/>
+          <w:sz w:val="22"/>
+          <w:szCs w:val="22"/>
+          <w:lang w:val="en-US"/>
+        </w:rPr>
+        <w:t>match_id</w:t>
+      </w:r>
+      <w:r>
+        <w:rPr>
+          <w:rFonts w:ascii="Times New Roman" w:hAnsi="Times New Roman" w:cs="Times New Roman"/>
+          <w:i/>
+          <w:iCs/>
+          <w:sz w:val="22"/>
+          <w:szCs w:val="22"/>
+          <w:lang w:val="en-US"/>
+        </w:rPr>
+        <w:t>,</w:t>
+      </w:r>
+      <w:r>
+        <w:rPr>
+          <w:rFonts w:ascii="Times New Roman" w:hAnsi="Times New Roman" w:cs="Times New Roman"/>
+          <w:sz w:val="22"/>
+          <w:szCs w:val="22"/>
+          <w:lang w:val="en-US"/>
+        </w:rPr>
+        <w:t xml:space="preserve"> which is the Foreign Key that points to </w:t>
+      </w:r>
+      <w:r>
+        <w:rPr>
+          <w:rFonts w:ascii="Times New Roman" w:hAnsi="Times New Roman" w:cs="Times New Roman"/>
+          <w:i/>
+          <w:iCs/>
+          <w:sz w:val="22"/>
+          <w:szCs w:val="22"/>
+          <w:lang w:val="en-US"/>
+        </w:rPr>
+        <w:t>results.match_id</w:t>
       </w:r>
     </w:p>
     <w:p>
@@ -2990,32 +3251,114 @@
         <w:tabs>
           <w:tab w:val="left" w:pos="1524"/>
         </w:tabs>
-        <w:jc w:val="both"/>
-        <w:rPr>
-          <w:rFonts w:ascii="Times New Roman" w:hAnsi="Times New Roman" w:cs="Times New Roman"/>
-          <w:sz w:val="22"/>
-          <w:szCs w:val="22"/>
-          <w:lang w:val="en-US"/>
-        </w:rPr>
-      </w:pPr>
-    </w:p>
-    <w:p>
-      <w:pPr>
-        <w:pStyle w:val="ListParagraph"/>
+        <w:ind w:firstLine="720"/>
+        <w:jc w:val="both"/>
+        <w:rPr>
+          <w:rFonts w:ascii="Times New Roman" w:hAnsi="Times New Roman" w:cs="Times New Roman"/>
+          <w:sz w:val="22"/>
+          <w:szCs w:val="22"/>
+          <w:lang w:val="en-US"/>
+        </w:rPr>
+      </w:pPr>
+      <w:r>
+        <w:rPr>
+          <w:rFonts w:ascii="Times New Roman" w:hAnsi="Times New Roman" w:cs="Times New Roman"/>
+          <w:sz w:val="22"/>
+          <w:szCs w:val="22"/>
+          <w:lang w:val="en-US"/>
+        </w:rPr>
+        <w:t xml:space="preserve"> The</w:t>
+      </w:r>
+      <w:r>
+        <w:rPr>
+          <w:rFonts w:ascii="Times New Roman" w:hAnsi="Times New Roman" w:cs="Times New Roman"/>
+          <w:sz w:val="22"/>
+          <w:szCs w:val="22"/>
+          <w:lang w:val="en-US"/>
+        </w:rPr>
+        <w:t xml:space="preserve">se entities are linked through the </w:t>
+      </w:r>
+      <w:r>
+        <w:rPr>
+          <w:rFonts w:ascii="Times New Roman" w:hAnsi="Times New Roman" w:cs="Times New Roman"/>
+          <w:i/>
+          <w:iCs/>
+          <w:sz w:val="22"/>
+          <w:szCs w:val="22"/>
+          <w:lang w:val="en-US"/>
+        </w:rPr>
+        <w:t>match_id</w:t>
+      </w:r>
+      <w:r>
+        <w:rPr>
+          <w:rFonts w:ascii="Times New Roman" w:hAnsi="Times New Roman" w:cs="Times New Roman"/>
+          <w:sz w:val="22"/>
+          <w:szCs w:val="22"/>
+          <w:lang w:val="en-US"/>
+        </w:rPr>
+        <w:t xml:space="preserve"> key, ensuring data consistency and enabling effecting querying across the database.</w:t>
+      </w:r>
+    </w:p>
+    <w:p>
+      <w:pPr>
         <w:tabs>
           <w:tab w:val="left" w:pos="1524"/>
         </w:tabs>
         <w:jc w:val="both"/>
         <w:rPr>
           <w:rFonts w:ascii="Times New Roman" w:hAnsi="Times New Roman" w:cs="Times New Roman"/>
-          <w:lang w:val="en-US"/>
-        </w:rPr>
-      </w:pPr>
-      <w:r>
-        <w:rPr>
-          <w:rFonts w:ascii="Times New Roman" w:hAnsi="Times New Roman" w:cs="Times New Roman"/>
-          <w:lang w:val="en-US"/>
-        </w:rPr>
+          <w:sz w:val="22"/>
+          <w:szCs w:val="22"/>
+          <w:lang w:val="en-US"/>
+        </w:rPr>
+      </w:pPr>
+    </w:p>
+    <w:p>
+      <w:pPr>
+        <w:tabs>
+          <w:tab w:val="left" w:pos="1524"/>
+        </w:tabs>
+        <w:jc w:val="both"/>
+        <w:rPr>
+          <w:rFonts w:ascii="Times New Roman" w:hAnsi="Times New Roman" w:cs="Times New Roman"/>
+          <w:sz w:val="22"/>
+          <w:szCs w:val="22"/>
+          <w:lang w:val="en-US"/>
+        </w:rPr>
+      </w:pPr>
+    </w:p>
+    <w:p>
+      <w:pPr>
+        <w:tabs>
+          <w:tab w:val="left" w:pos="1524"/>
+        </w:tabs>
+        <w:jc w:val="both"/>
+        <w:rPr>
+          <w:rFonts w:ascii="Times New Roman" w:hAnsi="Times New Roman" w:cs="Times New Roman"/>
+          <w:sz w:val="22"/>
+          <w:szCs w:val="22"/>
+          <w:lang w:val="en-US"/>
+        </w:rPr>
+      </w:pPr>
+    </w:p>
+    <w:p>
+      <w:pPr>
+        <w:pStyle w:val="ListParagraph"/>
+        <w:tabs>
+          <w:tab w:val="left" w:pos="1524"/>
+        </w:tabs>
+        <w:jc w:val="both"/>
+        <w:rPr>
+          <w:rFonts w:ascii="Times New Roman" w:hAnsi="Times New Roman" w:cs="Times New Roman"/>
+          <w:lang w:val="en-US"/>
+        </w:rPr>
+      </w:pPr>
+      <w:r>
+        <w:rPr>
+          <w:rFonts w:ascii="Times New Roman" w:hAnsi="Times New Roman" w:cs="Times New Roman"/>
+          <w:lang w:val="en-US"/>
+        </w:rPr>
+        <w:lastRenderedPageBreak/>
         <w:t xml:space="preserve">2.1.2. </w:t>
       </w:r>
       <w:r>
@@ -3215,28 +3558,7 @@
           <w:szCs w:val="22"/>
           <w:lang w:val="pt-PT"/>
         </w:rPr>
-        <w:lastRenderedPageBreak/>
-        <w:t xml:space="preserve">Original </w:t>
-      </w:r>
-      <w:proofErr w:type="spellStart"/>
-      <w:r>
-        <w:rPr>
-          <w:rFonts w:ascii="Times New Roman" w:hAnsi="Times New Roman" w:cs="Times New Roman"/>
-          <w:sz w:val="22"/>
-          <w:szCs w:val="22"/>
-          <w:lang w:val="pt-PT"/>
-        </w:rPr>
-        <w:t>dataset’s</w:t>
-      </w:r>
-      <w:proofErr w:type="spellEnd"/>
-      <w:r>
-        <w:rPr>
-          <w:rFonts w:ascii="Times New Roman" w:hAnsi="Times New Roman" w:cs="Times New Roman"/>
-          <w:sz w:val="22"/>
-          <w:szCs w:val="22"/>
-          <w:lang w:val="pt-PT"/>
-        </w:rPr>
-        <w:t xml:space="preserve"> link: </w:t>
+        <w:t xml:space="preserve">Original dataset’s link: </w:t>
       </w:r>
       <w:hyperlink r:id="rId7" w:history="1">
         <w:r>

</xml_diff>

<commit_message>
Adicionado mais uns detalhes na parte do sql
</commit_message>
<xml_diff>
--- a/BDAReportCheckpoint1.docx
+++ b/BDAReportCheckpoint1.docx
@@ -3132,16 +3132,7 @@
           <w:szCs w:val="22"/>
           <w:lang w:val="en-US"/>
         </w:rPr>
-        <w:t xml:space="preserve"> Records penalty shootout details for matches with </w:t>
-      </w:r>
-      <w:r>
-        <w:rPr>
-          <w:rFonts w:ascii="Times New Roman" w:hAnsi="Times New Roman" w:cs="Times New Roman"/>
-          <w:sz w:val="22"/>
-          <w:szCs w:val="22"/>
-          <w:lang w:val="en-US"/>
-        </w:rPr>
-        <w:t xml:space="preserve">the same attributes as the dataset, except for </w:t>
+        <w:t xml:space="preserve"> Records penalty shootout details for matches with the same attributes as the dataset, except for </w:t>
       </w:r>
       <w:r>
         <w:rPr>
@@ -3304,61 +3295,221 @@
         <w:tabs>
           <w:tab w:val="left" w:pos="1524"/>
         </w:tabs>
-        <w:jc w:val="both"/>
-        <w:rPr>
-          <w:rFonts w:ascii="Times New Roman" w:hAnsi="Times New Roman" w:cs="Times New Roman"/>
-          <w:sz w:val="22"/>
-          <w:szCs w:val="22"/>
-          <w:lang w:val="en-US"/>
-        </w:rPr>
-      </w:pPr>
+        <w:ind w:firstLine="720"/>
+        <w:jc w:val="both"/>
+        <w:rPr>
+          <w:rFonts w:ascii="Times New Roman" w:hAnsi="Times New Roman" w:cs="Times New Roman"/>
+          <w:i/>
+          <w:iCs/>
+          <w:sz w:val="22"/>
+          <w:szCs w:val="22"/>
+          <w:lang w:val="en-US"/>
+        </w:rPr>
+      </w:pPr>
+      <w:r>
+        <w:rPr>
+          <w:rFonts w:ascii="Times New Roman" w:hAnsi="Times New Roman" w:cs="Times New Roman"/>
+          <w:sz w:val="22"/>
+          <w:szCs w:val="22"/>
+          <w:lang w:val="en-US"/>
+        </w:rPr>
+        <w:t>By splitting the data into three core entities (</w:t>
+      </w:r>
+      <w:r>
+        <w:rPr>
+          <w:rFonts w:ascii="Times New Roman" w:hAnsi="Times New Roman" w:cs="Times New Roman"/>
+          <w:i/>
+          <w:iCs/>
+          <w:sz w:val="22"/>
+          <w:szCs w:val="22"/>
+          <w:lang w:val="en-US"/>
+        </w:rPr>
+        <w:t>Results, Goalscorers, Shootouts</w:t>
+      </w:r>
+      <w:r>
+        <w:rPr>
+          <w:rFonts w:ascii="Times New Roman" w:hAnsi="Times New Roman" w:cs="Times New Roman"/>
+          <w:sz w:val="22"/>
+          <w:szCs w:val="22"/>
+          <w:lang w:val="en-US"/>
+        </w:rPr>
+        <w:t xml:space="preserve">), the schema ensures that each table focuses on a specific aspect of the data used. Match-specific data is stored in the </w:t>
+      </w:r>
+      <w:r>
+        <w:rPr>
+          <w:rFonts w:ascii="Times New Roman" w:hAnsi="Times New Roman" w:cs="Times New Roman"/>
+          <w:i/>
+          <w:iCs/>
+          <w:sz w:val="22"/>
+          <w:szCs w:val="22"/>
+          <w:lang w:val="en-US"/>
+        </w:rPr>
+        <w:t>Results</w:t>
+      </w:r>
+      <w:r>
+        <w:rPr>
+          <w:rFonts w:ascii="Times New Roman" w:hAnsi="Times New Roman" w:cs="Times New Roman"/>
+          <w:sz w:val="22"/>
+          <w:szCs w:val="22"/>
+          <w:lang w:val="en-US"/>
+        </w:rPr>
+        <w:t xml:space="preserve">, while individual goal records and shootout details are stored in the </w:t>
+      </w:r>
+      <w:r>
+        <w:rPr>
+          <w:rFonts w:ascii="Times New Roman" w:hAnsi="Times New Roman" w:cs="Times New Roman"/>
+          <w:i/>
+          <w:iCs/>
+          <w:sz w:val="22"/>
+          <w:szCs w:val="22"/>
+          <w:lang w:val="en-US"/>
+        </w:rPr>
+        <w:t xml:space="preserve">Goalscorers, </w:t>
+      </w:r>
+      <w:r>
+        <w:rPr>
+          <w:rFonts w:ascii="Times New Roman" w:hAnsi="Times New Roman" w:cs="Times New Roman"/>
+          <w:sz w:val="22"/>
+          <w:szCs w:val="22"/>
+          <w:lang w:val="en-US"/>
+        </w:rPr>
+        <w:t>and</w:t>
+      </w:r>
+      <w:r>
+        <w:rPr>
+          <w:rFonts w:ascii="Times New Roman" w:hAnsi="Times New Roman" w:cs="Times New Roman"/>
+          <w:i/>
+          <w:iCs/>
+          <w:sz w:val="22"/>
+          <w:szCs w:val="22"/>
+          <w:lang w:val="en-US"/>
+        </w:rPr>
+        <w:t xml:space="preserve"> </w:t>
+      </w:r>
+      <w:r>
+        <w:rPr>
+          <w:rFonts w:ascii="Times New Roman" w:hAnsi="Times New Roman" w:cs="Times New Roman"/>
+          <w:i/>
+          <w:iCs/>
+          <w:sz w:val="22"/>
+          <w:szCs w:val="22"/>
+          <w:lang w:val="en-US"/>
+        </w:rPr>
+        <w:t>Shootouts</w:t>
+      </w:r>
+      <w:r>
+        <w:rPr>
+          <w:rFonts w:ascii="Times New Roman" w:hAnsi="Times New Roman" w:cs="Times New Roman"/>
+          <w:i/>
+          <w:iCs/>
+          <w:sz w:val="22"/>
+          <w:szCs w:val="22"/>
+          <w:lang w:val="en-US"/>
+        </w:rPr>
+        <w:t xml:space="preserve">, </w:t>
+      </w:r>
+      <w:r>
+        <w:rPr>
+          <w:rFonts w:ascii="Times New Roman" w:hAnsi="Times New Roman" w:cs="Times New Roman"/>
+          <w:sz w:val="22"/>
+          <w:szCs w:val="22"/>
+          <w:lang w:val="en-US"/>
+        </w:rPr>
+        <w:t>respectively</w:t>
+      </w:r>
+      <w:r>
+        <w:rPr>
+          <w:rFonts w:ascii="Times New Roman" w:hAnsi="Times New Roman" w:cs="Times New Roman"/>
+          <w:i/>
+          <w:iCs/>
+          <w:sz w:val="22"/>
+          <w:szCs w:val="22"/>
+          <w:lang w:val="en-US"/>
+        </w:rPr>
+        <w:t>.</w:t>
+      </w:r>
     </w:p>
     <w:p>
       <w:pPr>
         <w:tabs>
           <w:tab w:val="left" w:pos="1524"/>
         </w:tabs>
-        <w:jc w:val="both"/>
-        <w:rPr>
-          <w:rFonts w:ascii="Times New Roman" w:hAnsi="Times New Roman" w:cs="Times New Roman"/>
-          <w:sz w:val="22"/>
-          <w:szCs w:val="22"/>
-          <w:lang w:val="en-US"/>
-        </w:rPr>
-      </w:pPr>
+        <w:ind w:firstLine="720"/>
+        <w:jc w:val="both"/>
+        <w:rPr>
+          <w:rFonts w:ascii="Times New Roman" w:hAnsi="Times New Roman" w:cs="Times New Roman"/>
+          <w:sz w:val="22"/>
+          <w:szCs w:val="22"/>
+          <w:lang w:val="en-US"/>
+        </w:rPr>
+      </w:pPr>
+      <w:r>
+        <w:rPr>
+          <w:rFonts w:ascii="Times New Roman" w:hAnsi="Times New Roman" w:cs="Times New Roman"/>
+          <w:sz w:val="22"/>
+          <w:szCs w:val="22"/>
+          <w:lang w:val="en-US"/>
+        </w:rPr>
+        <w:lastRenderedPageBreak/>
+        <w:t>Separating the data into these three tables allows for easier updates and expansion of the database, and if the project expands to include additional features, such as player statistics of tournament summaries, these can be integrated into the schema without modifying the existing tables significantly.</w:t>
+      </w:r>
     </w:p>
     <w:p>
       <w:pPr>
         <w:tabs>
           <w:tab w:val="left" w:pos="1524"/>
         </w:tabs>
-        <w:jc w:val="both"/>
-        <w:rPr>
-          <w:rFonts w:ascii="Times New Roman" w:hAnsi="Times New Roman" w:cs="Times New Roman"/>
-          <w:sz w:val="22"/>
-          <w:szCs w:val="22"/>
-          <w:lang w:val="en-US"/>
-        </w:rPr>
-      </w:pPr>
-    </w:p>
-    <w:p>
-      <w:pPr>
-        <w:pStyle w:val="ListParagraph"/>
+        <w:ind w:firstLine="720"/>
+        <w:jc w:val="both"/>
+        <w:rPr>
+          <w:rFonts w:ascii="Times New Roman" w:hAnsi="Times New Roman" w:cs="Times New Roman"/>
+          <w:sz w:val="22"/>
+          <w:szCs w:val="22"/>
+          <w:lang w:val="en-US"/>
+        </w:rPr>
+      </w:pPr>
+      <w:r>
+        <w:rPr>
+          <w:rFonts w:ascii="Times New Roman" w:hAnsi="Times New Roman" w:cs="Times New Roman"/>
+          <w:sz w:val="22"/>
+          <w:szCs w:val="22"/>
+          <w:lang w:val="en-US"/>
+        </w:rPr>
+        <w:t>The use of foreign keys between the tables also enforces referential integrity, ensuring that no goal or shootout can be associated with a non-existent match.</w:t>
+      </w:r>
+    </w:p>
+    <w:p>
+      <w:pPr>
         <w:tabs>
           <w:tab w:val="left" w:pos="1524"/>
         </w:tabs>
-        <w:jc w:val="both"/>
-        <w:rPr>
-          <w:rFonts w:ascii="Times New Roman" w:hAnsi="Times New Roman" w:cs="Times New Roman"/>
-          <w:lang w:val="en-US"/>
-        </w:rPr>
-      </w:pPr>
-      <w:r>
-        <w:rPr>
-          <w:rFonts w:ascii="Times New Roman" w:hAnsi="Times New Roman" w:cs="Times New Roman"/>
-          <w:lang w:val="en-US"/>
-        </w:rPr>
-        <w:lastRenderedPageBreak/>
+        <w:ind w:firstLine="720"/>
+        <w:jc w:val="both"/>
+        <w:rPr>
+          <w:rFonts w:ascii="Times New Roman" w:hAnsi="Times New Roman" w:cs="Times New Roman"/>
+          <w:sz w:val="22"/>
+          <w:szCs w:val="22"/>
+          <w:lang w:val="en-US"/>
+        </w:rPr>
+      </w:pPr>
+    </w:p>
+    <w:p>
+      <w:pPr>
+        <w:pStyle w:val="ListParagraph"/>
+        <w:tabs>
+          <w:tab w:val="left" w:pos="1524"/>
+        </w:tabs>
+        <w:jc w:val="both"/>
+        <w:rPr>
+          <w:rFonts w:ascii="Times New Roman" w:hAnsi="Times New Roman" w:cs="Times New Roman"/>
+          <w:lang w:val="en-US"/>
+        </w:rPr>
+      </w:pPr>
+      <w:r>
+        <w:rPr>
+          <w:rFonts w:ascii="Times New Roman" w:hAnsi="Times New Roman" w:cs="Times New Roman"/>
+          <w:lang w:val="en-US"/>
+        </w:rPr>
         <w:t xml:space="preserve">2.1.2. </w:t>
       </w:r>
       <w:r>

</xml_diff>

<commit_message>
Mudei umas coisas para o Rafa nao me chatear
</commit_message>
<xml_diff>
--- a/BDAReportCheckpoint1.docx
+++ b/BDAReportCheckpoint1.docx
@@ -1949,7 +1949,27 @@
           <w:szCs w:val="22"/>
           <w:lang w:val="en-US"/>
         </w:rPr>
-        <w:t>as the list of winner teams of penalty-shootouts. Includes the following columns:</w:t>
+        <w:t xml:space="preserve">as the list of </w:t>
+      </w:r>
+      <w:proofErr w:type="gramStart"/>
+      <w:r>
+        <w:rPr>
+          <w:rFonts w:ascii="Times New Roman" w:hAnsi="Times New Roman" w:cs="Times New Roman"/>
+          <w:sz w:val="22"/>
+          <w:szCs w:val="22"/>
+          <w:lang w:val="en-US"/>
+        </w:rPr>
+        <w:t>winner</w:t>
+      </w:r>
+      <w:proofErr w:type="gramEnd"/>
+      <w:r>
+        <w:rPr>
+          <w:rFonts w:ascii="Times New Roman" w:hAnsi="Times New Roman" w:cs="Times New Roman"/>
+          <w:sz w:val="22"/>
+          <w:szCs w:val="22"/>
+          <w:lang w:val="en-US"/>
+        </w:rPr>
+        <w:t xml:space="preserve"> teams of penalty-shootouts. Includes the following columns:</w:t>
       </w:r>
     </w:p>
     <w:p>
@@ -3299,134 +3319,19 @@
         <w:jc w:val="both"/>
         <w:rPr>
           <w:rFonts w:ascii="Times New Roman" w:hAnsi="Times New Roman" w:cs="Times New Roman"/>
-          <w:i/>
-          <w:iCs/>
-          <w:sz w:val="22"/>
-          <w:szCs w:val="22"/>
-          <w:lang w:val="en-US"/>
-        </w:rPr>
-      </w:pPr>
-      <w:r>
-        <w:rPr>
-          <w:rFonts w:ascii="Times New Roman" w:hAnsi="Times New Roman" w:cs="Times New Roman"/>
-          <w:sz w:val="22"/>
-          <w:szCs w:val="22"/>
-          <w:lang w:val="en-US"/>
-        </w:rPr>
-        <w:t>By splitting the data into three core entities (</w:t>
-      </w:r>
-      <w:r>
-        <w:rPr>
-          <w:rFonts w:ascii="Times New Roman" w:hAnsi="Times New Roman" w:cs="Times New Roman"/>
-          <w:i/>
-          <w:iCs/>
-          <w:sz w:val="22"/>
-          <w:szCs w:val="22"/>
-          <w:lang w:val="en-US"/>
-        </w:rPr>
-        <w:t>Results, Goalscorers, Shootouts</w:t>
-      </w:r>
-      <w:r>
-        <w:rPr>
-          <w:rFonts w:ascii="Times New Roman" w:hAnsi="Times New Roman" w:cs="Times New Roman"/>
-          <w:sz w:val="22"/>
-          <w:szCs w:val="22"/>
-          <w:lang w:val="en-US"/>
-        </w:rPr>
-        <w:t xml:space="preserve">), the schema ensures that each table focuses on a specific aspect of the data used. Match-specific data is stored in the </w:t>
-      </w:r>
-      <w:r>
-        <w:rPr>
-          <w:rFonts w:ascii="Times New Roman" w:hAnsi="Times New Roman" w:cs="Times New Roman"/>
-          <w:i/>
-          <w:iCs/>
-          <w:sz w:val="22"/>
-          <w:szCs w:val="22"/>
-          <w:lang w:val="en-US"/>
-        </w:rPr>
-        <w:t>Results</w:t>
-      </w:r>
-      <w:r>
-        <w:rPr>
-          <w:rFonts w:ascii="Times New Roman" w:hAnsi="Times New Roman" w:cs="Times New Roman"/>
-          <w:sz w:val="22"/>
-          <w:szCs w:val="22"/>
-          <w:lang w:val="en-US"/>
-        </w:rPr>
-        <w:t xml:space="preserve">, while individual goal records and shootout details are stored in the </w:t>
-      </w:r>
-      <w:r>
-        <w:rPr>
-          <w:rFonts w:ascii="Times New Roman" w:hAnsi="Times New Roman" w:cs="Times New Roman"/>
-          <w:i/>
-          <w:iCs/>
-          <w:sz w:val="22"/>
-          <w:szCs w:val="22"/>
-          <w:lang w:val="en-US"/>
-        </w:rPr>
-        <w:t xml:space="preserve">Goalscorers, </w:t>
-      </w:r>
-      <w:r>
-        <w:rPr>
-          <w:rFonts w:ascii="Times New Roman" w:hAnsi="Times New Roman" w:cs="Times New Roman"/>
-          <w:sz w:val="22"/>
-          <w:szCs w:val="22"/>
-          <w:lang w:val="en-US"/>
-        </w:rPr>
-        <w:t>and</w:t>
-      </w:r>
-      <w:r>
-        <w:rPr>
-          <w:rFonts w:ascii="Times New Roman" w:hAnsi="Times New Roman" w:cs="Times New Roman"/>
-          <w:i/>
-          <w:iCs/>
-          <w:sz w:val="22"/>
-          <w:szCs w:val="22"/>
-          <w:lang w:val="en-US"/>
-        </w:rPr>
-        <w:t xml:space="preserve"> </w:t>
-      </w:r>
-      <w:r>
-        <w:rPr>
-          <w:rFonts w:ascii="Times New Roman" w:hAnsi="Times New Roman" w:cs="Times New Roman"/>
-          <w:i/>
-          <w:iCs/>
-          <w:sz w:val="22"/>
-          <w:szCs w:val="22"/>
-          <w:lang w:val="en-US"/>
-        </w:rPr>
-        <w:t>Shootouts</w:t>
-      </w:r>
-      <w:r>
-        <w:rPr>
-          <w:rFonts w:ascii="Times New Roman" w:hAnsi="Times New Roman" w:cs="Times New Roman"/>
-          <w:i/>
-          <w:iCs/>
-          <w:sz w:val="22"/>
-          <w:szCs w:val="22"/>
-          <w:lang w:val="en-US"/>
-        </w:rPr>
-        <w:t xml:space="preserve">, </w:t>
-      </w:r>
-      <w:r>
-        <w:rPr>
-          <w:rFonts w:ascii="Times New Roman" w:hAnsi="Times New Roman" w:cs="Times New Roman"/>
-          <w:sz w:val="22"/>
-          <w:szCs w:val="22"/>
-          <w:lang w:val="en-US"/>
-        </w:rPr>
-        <w:t>respectively</w:t>
-      </w:r>
-      <w:r>
-        <w:rPr>
-          <w:rFonts w:ascii="Times New Roman" w:hAnsi="Times New Roman" w:cs="Times New Roman"/>
-          <w:i/>
-          <w:iCs/>
-          <w:sz w:val="22"/>
-          <w:szCs w:val="22"/>
-          <w:lang w:val="en-US"/>
-        </w:rPr>
-        <w:t>.</w:t>
+          <w:sz w:val="22"/>
+          <w:szCs w:val="22"/>
+          <w:lang w:val="en-US"/>
+        </w:rPr>
+      </w:pPr>
+      <w:r>
+        <w:rPr>
+          <w:rFonts w:ascii="Times New Roman" w:hAnsi="Times New Roman" w:cs="Times New Roman"/>
+          <w:sz w:val="22"/>
+          <w:szCs w:val="22"/>
+          <w:lang w:val="en-US"/>
+        </w:rPr>
+        <w:t>We decided to use three separate tables instead of one because that is what makes sense with the database design principles like normalization, scalability and maintainability.</w:t>
       </w:r>
     </w:p>
     <w:p>
@@ -3438,6 +3343,8 @@
         <w:jc w:val="both"/>
         <w:rPr>
           <w:rFonts w:ascii="Times New Roman" w:hAnsi="Times New Roman" w:cs="Times New Roman"/>
+          <w:i/>
+          <w:iCs/>
           <w:sz w:val="22"/>
           <w:szCs w:val="22"/>
           <w:lang w:val="en-US"/>
@@ -3451,7 +3358,120 @@
           <w:lang w:val="en-US"/>
         </w:rPr>
         <w:lastRenderedPageBreak/>
-        <w:t>Separating the data into these three tables allows for easier updates and expansion of the database, and if the project expands to include additional features, such as player statistics of tournament summaries, these can be integrated into the schema without modifying the existing tables significantly.</w:t>
+        <w:t>By splitting the data into three core entities (</w:t>
+      </w:r>
+      <w:r>
+        <w:rPr>
+          <w:rFonts w:ascii="Times New Roman" w:hAnsi="Times New Roman" w:cs="Times New Roman"/>
+          <w:i/>
+          <w:iCs/>
+          <w:sz w:val="22"/>
+          <w:szCs w:val="22"/>
+          <w:lang w:val="en-US"/>
+        </w:rPr>
+        <w:t>Results, Goalscorers, Shootouts</w:t>
+      </w:r>
+      <w:r>
+        <w:rPr>
+          <w:rFonts w:ascii="Times New Roman" w:hAnsi="Times New Roman" w:cs="Times New Roman"/>
+          <w:sz w:val="22"/>
+          <w:szCs w:val="22"/>
+          <w:lang w:val="en-US"/>
+        </w:rPr>
+        <w:t xml:space="preserve">), the schema ensures that each table focuses on a specific aspect of the data used. Match-specific data is stored in the </w:t>
+      </w:r>
+      <w:r>
+        <w:rPr>
+          <w:rFonts w:ascii="Times New Roman" w:hAnsi="Times New Roman" w:cs="Times New Roman"/>
+          <w:i/>
+          <w:iCs/>
+          <w:sz w:val="22"/>
+          <w:szCs w:val="22"/>
+          <w:lang w:val="en-US"/>
+        </w:rPr>
+        <w:t>Results</w:t>
+      </w:r>
+      <w:r>
+        <w:rPr>
+          <w:rFonts w:ascii="Times New Roman" w:hAnsi="Times New Roman" w:cs="Times New Roman"/>
+          <w:sz w:val="22"/>
+          <w:szCs w:val="22"/>
+          <w:lang w:val="en-US"/>
+        </w:rPr>
+        <w:t xml:space="preserve">, while individual goal records and shootout details are stored in the </w:t>
+      </w:r>
+      <w:r>
+        <w:rPr>
+          <w:rFonts w:ascii="Times New Roman" w:hAnsi="Times New Roman" w:cs="Times New Roman"/>
+          <w:i/>
+          <w:iCs/>
+          <w:sz w:val="22"/>
+          <w:szCs w:val="22"/>
+          <w:lang w:val="en-US"/>
+        </w:rPr>
+        <w:t xml:space="preserve">Goalscorers, </w:t>
+      </w:r>
+      <w:r>
+        <w:rPr>
+          <w:rFonts w:ascii="Times New Roman" w:hAnsi="Times New Roman" w:cs="Times New Roman"/>
+          <w:sz w:val="22"/>
+          <w:szCs w:val="22"/>
+          <w:lang w:val="en-US"/>
+        </w:rPr>
+        <w:t>and</w:t>
+      </w:r>
+      <w:r>
+        <w:rPr>
+          <w:rFonts w:ascii="Times New Roman" w:hAnsi="Times New Roman" w:cs="Times New Roman"/>
+          <w:i/>
+          <w:iCs/>
+          <w:sz w:val="22"/>
+          <w:szCs w:val="22"/>
+          <w:lang w:val="en-US"/>
+        </w:rPr>
+        <w:t xml:space="preserve"> </w:t>
+      </w:r>
+      <w:r>
+        <w:rPr>
+          <w:rFonts w:ascii="Times New Roman" w:hAnsi="Times New Roman" w:cs="Times New Roman"/>
+          <w:i/>
+          <w:iCs/>
+          <w:sz w:val="22"/>
+          <w:szCs w:val="22"/>
+          <w:lang w:val="en-US"/>
+        </w:rPr>
+        <w:t>Shootouts</w:t>
+      </w:r>
+      <w:r>
+        <w:rPr>
+          <w:rFonts w:ascii="Times New Roman" w:hAnsi="Times New Roman" w:cs="Times New Roman"/>
+          <w:i/>
+          <w:iCs/>
+          <w:sz w:val="22"/>
+          <w:szCs w:val="22"/>
+          <w:lang w:val="en-US"/>
+        </w:rPr>
+        <w:t xml:space="preserve">, </w:t>
+      </w:r>
+      <w:r>
+        <w:rPr>
+          <w:rFonts w:ascii="Times New Roman" w:hAnsi="Times New Roman" w:cs="Times New Roman"/>
+          <w:sz w:val="22"/>
+          <w:szCs w:val="22"/>
+          <w:lang w:val="en-US"/>
+        </w:rPr>
+        <w:t>respectively</w:t>
+      </w:r>
+      <w:r>
+        <w:rPr>
+          <w:rFonts w:ascii="Times New Roman" w:hAnsi="Times New Roman" w:cs="Times New Roman"/>
+          <w:i/>
+          <w:iCs/>
+          <w:sz w:val="22"/>
+          <w:szCs w:val="22"/>
+          <w:lang w:val="en-US"/>
+        </w:rPr>
+        <w:t>.</w:t>
       </w:r>
     </w:p>
     <w:p>
@@ -3475,7 +3495,75 @@
           <w:szCs w:val="22"/>
           <w:lang w:val="en-US"/>
         </w:rPr>
+        <w:t>Separating the data into these three tables allows for easier updates and expansion of the database, and if the project expands to include additional features, such as player statistics of tournament summaries, these can be integrated into the schema without modifying the existing tables significantly.</w:t>
+      </w:r>
+    </w:p>
+    <w:p>
+      <w:pPr>
+        <w:tabs>
+          <w:tab w:val="left" w:pos="1524"/>
+        </w:tabs>
+        <w:ind w:firstLine="720"/>
+        <w:jc w:val="both"/>
+        <w:rPr>
+          <w:rFonts w:ascii="Times New Roman" w:hAnsi="Times New Roman" w:cs="Times New Roman"/>
+          <w:sz w:val="22"/>
+          <w:szCs w:val="22"/>
+          <w:lang w:val="en-US"/>
+        </w:rPr>
+      </w:pPr>
+      <w:r>
+        <w:rPr>
+          <w:rFonts w:ascii="Times New Roman" w:hAnsi="Times New Roman" w:cs="Times New Roman"/>
+          <w:sz w:val="22"/>
+          <w:szCs w:val="22"/>
+          <w:lang w:val="en-US"/>
+        </w:rPr>
         <w:t>The use of foreign keys between the tables also enforces referential integrity, ensuring that no goal or shootout can be associated with a non-existent match.</w:t>
+      </w:r>
+    </w:p>
+    <w:p>
+      <w:pPr>
+        <w:tabs>
+          <w:tab w:val="left" w:pos="1524"/>
+        </w:tabs>
+        <w:ind w:firstLine="720"/>
+        <w:jc w:val="both"/>
+        <w:rPr>
+          <w:rFonts w:ascii="Times New Roman" w:hAnsi="Times New Roman" w:cs="Times New Roman"/>
+          <w:sz w:val="22"/>
+          <w:szCs w:val="22"/>
+          <w:lang w:val="en-US"/>
+        </w:rPr>
+      </w:pPr>
+      <w:r>
+        <w:rPr>
+          <w:rFonts w:ascii="Times New Roman" w:hAnsi="Times New Roman" w:cs="Times New Roman"/>
+          <w:sz w:val="22"/>
+          <w:szCs w:val="22"/>
+          <w:lang w:val="en-US"/>
+        </w:rPr>
+        <w:t xml:space="preserve">Not only that but using several tables gives us improved query performance since using only one table would result in a large, unwieldy table with many rows and columns. Queries that only require data from the </w:t>
+      </w:r>
+      <w:r>
+        <w:rPr>
+          <w:rFonts w:ascii="Times New Roman" w:hAnsi="Times New Roman" w:cs="Times New Roman"/>
+          <w:i/>
+          <w:iCs/>
+          <w:sz w:val="22"/>
+          <w:szCs w:val="22"/>
+          <w:lang w:val="en-US"/>
+        </w:rPr>
+        <w:t>results</w:t>
+      </w:r>
+      <w:r>
+        <w:rPr>
+          <w:rFonts w:ascii="Times New Roman" w:hAnsi="Times New Roman" w:cs="Times New Roman"/>
+          <w:sz w:val="22"/>
+          <w:szCs w:val="22"/>
+          <w:lang w:val="en-US"/>
+        </w:rPr>
+        <w:t xml:space="preserve"> part of the data would have to scan through irrelevant data about goals and shootouts, slowing down performance.</w:t>
       </w:r>
     </w:p>
     <w:p>
@@ -3970,7 +4058,7 @@
                                   <pic:cNvPicPr/>
                                 </pic:nvPicPr>
                                 <pic:blipFill>
-                                  <a:blip r:embed="rId1">
+                                  <a:blip r:embed="rId2">
                                     <a:extLst>
                                       <a:ext uri="{28A0092B-C50C-407E-A947-70E740481C1C}">
                                         <a14:useLocalDpi xmlns:a14="http://schemas.microsoft.com/office/drawing/2010/main" val="0"/>

</xml_diff>